<commit_message>
update documentation & protégé project : SEE README
</commit_message>
<xml_diff>
--- a/IngenieurieConnaissance/RapportIC.docx
+++ b/IngenieurieConnaissance/RapportIC.docx
@@ -7,72 +7,72 @@
         <w:spacing w:after="0" w:line="240" w:lineRule="auto"/>
         <w:jc w:val="center"/>
         <w:rPr>
+          <w:rFonts w:ascii="Verdana" w:eastAsiaTheme="majorEastAsia" w:hAnsi="Verdana" w:cstheme="majorBidi"/>
+          <w:b/>
+          <w:bCs/>
+          <w:color w:val="7F7F7F" w:themeColor="text1" w:themeTint="80"/>
+        </w:rPr>
+      </w:pPr>
+      <w:r>
+        <w:rPr>
+          <w:rFonts w:ascii="Verdana" w:eastAsiaTheme="majorEastAsia" w:hAnsi="Verdana" w:cstheme="majorBidi"/>
+          <w:b/>
+          <w:bCs/>
+          <w:color w:val="7F7F7F" w:themeColor="text1" w:themeTint="80"/>
+        </w:rPr>
+        <w:t xml:space="preserve">Rapport </w:t>
+      </w:r>
+      <w:r>
+        <w:rPr>
+          <w:rFonts w:ascii="Verdana" w:eastAsiaTheme="majorEastAsia" w:hAnsi="Verdana" w:cstheme="majorBidi"/>
+          <w:b/>
+          <w:bCs/>
+          <w:color w:val="7F7F7F" w:themeColor="text1" w:themeTint="80"/>
+        </w:rPr>
+        <w:t>Ingénierie</w:t>
+      </w:r>
+      <w:r>
+        <w:rPr>
+          <w:rFonts w:ascii="Verdana" w:eastAsiaTheme="majorEastAsia" w:hAnsi="Verdana" w:cstheme="majorBidi"/>
+          <w:b/>
+          <w:bCs/>
+          <w:color w:val="7F7F7F" w:themeColor="text1" w:themeTint="80"/>
+        </w:rPr>
+        <w:t xml:space="preserve"> de connaissance</w:t>
+      </w:r>
+    </w:p>
+    <w:p>
+      <w:pPr>
+        <w:spacing w:after="0" w:line="240" w:lineRule="auto"/>
+        <w:jc w:val="center"/>
+        <w:rPr>
+          <w:rFonts w:ascii="Verdana" w:eastAsiaTheme="majorEastAsia" w:hAnsi="Verdana" w:cstheme="majorBidi"/>
+          <w:b/>
+          <w:bCs/>
+          <w:color w:val="7F7F7F" w:themeColor="text1" w:themeTint="80"/>
+        </w:rPr>
+      </w:pPr>
+      <w:r>
+        <w:rPr>
+          <w:rFonts w:ascii="Verdana" w:eastAsiaTheme="majorEastAsia" w:hAnsi="Verdana" w:cstheme="majorBidi"/>
+          <w:b/>
+          <w:bCs/>
+          <w:color w:val="7F7F7F" w:themeColor="text1" w:themeTint="80"/>
+        </w:rPr>
+        <w:t>Ontologie CV</w:t>
+      </w:r>
+    </w:p>
+    <w:p>
+      <w:pPr>
+        <w:spacing w:after="0" w:line="240" w:lineRule="auto"/>
+        <w:jc w:val="center"/>
+        <w:rPr>
           <w:rFonts w:asciiTheme="majorBidi" w:eastAsiaTheme="majorEastAsia" w:hAnsiTheme="majorBidi" w:cstheme="majorBidi"/>
           <w:b/>
           <w:bCs/>
           <w:color w:val="808080" w:themeColor="background1" w:themeShade="80"/>
         </w:rPr>
       </w:pPr>
-      <w:r>
-        <w:rPr>
-          <w:rFonts w:asciiTheme="majorBidi" w:eastAsiaTheme="majorEastAsia" w:hAnsiTheme="majorBidi" w:cstheme="majorBidi"/>
-          <w:b/>
-          <w:bCs/>
-          <w:color w:val="808080" w:themeColor="background1" w:themeShade="80"/>
-        </w:rPr>
-        <w:t xml:space="preserve">Rapport </w:t>
-      </w:r>
-      <w:r>
-        <w:rPr>
-          <w:rFonts w:asciiTheme="majorBidi" w:eastAsiaTheme="majorEastAsia" w:hAnsiTheme="majorBidi" w:cstheme="majorBidi"/>
-          <w:b/>
-          <w:bCs/>
-          <w:color w:val="808080" w:themeColor="background1" w:themeShade="80"/>
-        </w:rPr>
-        <w:t>Ingénierie</w:t>
-      </w:r>
-      <w:r>
-        <w:rPr>
-          <w:rFonts w:asciiTheme="majorBidi" w:eastAsiaTheme="majorEastAsia" w:hAnsiTheme="majorBidi" w:cstheme="majorBidi"/>
-          <w:b/>
-          <w:bCs/>
-          <w:color w:val="808080" w:themeColor="background1" w:themeShade="80"/>
-        </w:rPr>
-        <w:t xml:space="preserve"> de connaissance</w:t>
-      </w:r>
-    </w:p>
-    <w:p>
-      <w:pPr>
-        <w:spacing w:after="0" w:line="240" w:lineRule="auto"/>
-        <w:jc w:val="center"/>
-        <w:rPr>
-          <w:rFonts w:asciiTheme="majorBidi" w:eastAsiaTheme="majorEastAsia" w:hAnsiTheme="majorBidi" w:cstheme="majorBidi"/>
-          <w:b/>
-          <w:bCs/>
-          <w:color w:val="808080" w:themeColor="background1" w:themeShade="80"/>
-        </w:rPr>
-      </w:pPr>
-      <w:r>
-        <w:rPr>
-          <w:rFonts w:asciiTheme="majorBidi" w:eastAsiaTheme="majorEastAsia" w:hAnsiTheme="majorBidi" w:cstheme="majorBidi"/>
-          <w:b/>
-          <w:bCs/>
-          <w:color w:val="808080" w:themeColor="background1" w:themeShade="80"/>
-        </w:rPr>
-        <w:t>Ontologie CV</w:t>
-      </w:r>
-    </w:p>
-    <w:p>
-      <w:pPr>
-        <w:spacing w:after="0" w:line="240" w:lineRule="auto"/>
-        <w:jc w:val="center"/>
-        <w:rPr>
-          <w:rFonts w:asciiTheme="majorBidi" w:eastAsiaTheme="majorEastAsia" w:hAnsiTheme="majorBidi" w:cstheme="majorBidi"/>
-          <w:b/>
-          <w:bCs/>
-          <w:color w:val="808080" w:themeColor="background1" w:themeShade="80"/>
-        </w:rPr>
-      </w:pPr>
     </w:p>
     <w:p>
       <w:pPr>
@@ -80,94 +80,87 @@
         <w:ind w:left="3540" w:firstLine="708"/>
         <w:rPr>
           <w:rFonts w:asciiTheme="majorBidi" w:hAnsiTheme="majorBidi" w:cstheme="majorBidi"/>
+          <w:color w:val="808080" w:themeColor="background1" w:themeShade="80"/>
+          <w:lang w:val="en-US"/>
+        </w:rPr>
+      </w:pPr>
+      <w:r>
+        <w:rPr>
+          <w:rFonts w:asciiTheme="majorBidi" w:hAnsiTheme="majorBidi" w:cstheme="majorBidi"/>
+          <w:color w:val="808080" w:themeColor="background1" w:themeShade="80"/>
+          <w:lang w:val="en-US"/>
+        </w:rPr>
+        <w:t>MISSAOUI Ahmed: Master2 IFI parcours WEB</w:t>
+      </w:r>
+    </w:p>
+    <w:p>
+      <w:pPr>
+        <w:spacing w:after="0" w:line="240" w:lineRule="auto"/>
+        <w:rPr>
+          <w:rFonts w:asciiTheme="majorBidi" w:hAnsiTheme="majorBidi" w:cstheme="majorBidi"/>
+          <w:color w:val="808080" w:themeColor="background1" w:themeShade="80"/>
+          <w:lang w:val="en-US"/>
+        </w:rPr>
+      </w:pPr>
+      <w:r>
+        <w:rPr>
+          <w:rFonts w:asciiTheme="majorBidi" w:hAnsiTheme="majorBidi" w:cstheme="majorBidi"/>
+          <w:color w:val="808080" w:themeColor="background1" w:themeShade="80"/>
+          <w:lang w:val="en-US"/>
+        </w:rPr>
+        <w:tab/>
+      </w:r>
+      <w:r>
+        <w:rPr>
+          <w:rFonts w:asciiTheme="majorBidi" w:hAnsiTheme="majorBidi" w:cstheme="majorBidi"/>
+          <w:color w:val="808080" w:themeColor="background1" w:themeShade="80"/>
+          <w:lang w:val="en-US"/>
+        </w:rPr>
+        <w:tab/>
+      </w:r>
+      <w:r>
+        <w:rPr>
+          <w:rFonts w:asciiTheme="majorBidi" w:hAnsiTheme="majorBidi" w:cstheme="majorBidi"/>
+          <w:color w:val="808080" w:themeColor="background1" w:themeShade="80"/>
+          <w:lang w:val="en-US"/>
+        </w:rPr>
+        <w:tab/>
+      </w:r>
+      <w:r>
+        <w:rPr>
+          <w:rFonts w:asciiTheme="majorBidi" w:hAnsiTheme="majorBidi" w:cstheme="majorBidi"/>
+          <w:color w:val="808080" w:themeColor="background1" w:themeShade="80"/>
+          <w:lang w:val="en-US"/>
+        </w:rPr>
+        <w:tab/>
+      </w:r>
+      <w:r>
+        <w:rPr>
+          <w:rFonts w:asciiTheme="majorBidi" w:hAnsiTheme="majorBidi" w:cstheme="majorBidi"/>
+          <w:color w:val="808080" w:themeColor="background1" w:themeShade="80"/>
+          <w:lang w:val="en-US"/>
+        </w:rPr>
+        <w:tab/>
+      </w:r>
+      <w:r>
+        <w:rPr>
+          <w:rFonts w:asciiTheme="majorBidi" w:hAnsiTheme="majorBidi" w:cstheme="majorBidi"/>
+          <w:color w:val="808080" w:themeColor="background1" w:themeShade="80"/>
+          <w:lang w:val="en-US"/>
+        </w:rPr>
+        <w:tab/>
+        <w:t xml:space="preserve">BENATHMANE Ayoub: Master2 IFI parcours WEB </w:t>
+      </w:r>
+    </w:p>
+    <w:p>
+      <w:pPr>
+        <w:spacing w:after="0" w:line="240" w:lineRule="auto"/>
+        <w:rPr>
+          <w:rFonts w:asciiTheme="majorBidi" w:hAnsiTheme="majorBidi" w:cstheme="majorBidi"/>
           <w:color w:val="595959" w:themeColor="text1" w:themeTint="A6"/>
           <w:lang w:val="en-US"/>
         </w:rPr>
       </w:pPr>
-      <w:r>
-        <w:rPr>
-          <w:rFonts w:asciiTheme="majorBidi" w:hAnsiTheme="majorBidi" w:cstheme="majorBidi"/>
-          <w:color w:val="595959" w:themeColor="text1" w:themeTint="A6"/>
-          <w:lang w:val="en-US"/>
-        </w:rPr>
-        <w:t>MISSAOUI Ahmed: Master2 IFI parcours WEB</w:t>
-      </w:r>
-    </w:p>
-    <w:p>
-      <w:pPr>
-        <w:spacing w:after="0" w:line="240" w:lineRule="auto"/>
-        <w:rPr>
-          <w:rFonts w:asciiTheme="majorBidi" w:hAnsiTheme="majorBidi" w:cstheme="majorBidi"/>
-          <w:color w:val="595959" w:themeColor="text1" w:themeTint="A6"/>
-          <w:lang w:val="en-US"/>
-        </w:rPr>
-      </w:pPr>
-      <w:r>
-        <w:rPr>
-          <w:rFonts w:asciiTheme="majorBidi" w:hAnsiTheme="majorBidi" w:cstheme="majorBidi"/>
-          <w:color w:val="595959" w:themeColor="text1" w:themeTint="A6"/>
-          <w:lang w:val="en-US"/>
-        </w:rPr>
-        <w:tab/>
-      </w:r>
-      <w:r>
-        <w:rPr>
-          <w:rFonts w:asciiTheme="majorBidi" w:hAnsiTheme="majorBidi" w:cstheme="majorBidi"/>
-          <w:color w:val="595959" w:themeColor="text1" w:themeTint="A6"/>
-          <w:lang w:val="en-US"/>
-        </w:rPr>
-        <w:tab/>
-      </w:r>
-      <w:r>
-        <w:rPr>
-          <w:rFonts w:asciiTheme="majorBidi" w:hAnsiTheme="majorBidi" w:cstheme="majorBidi"/>
-          <w:color w:val="595959" w:themeColor="text1" w:themeTint="A6"/>
-          <w:lang w:val="en-US"/>
-        </w:rPr>
-        <w:tab/>
-      </w:r>
-      <w:r>
-        <w:rPr>
-          <w:rFonts w:asciiTheme="majorBidi" w:hAnsiTheme="majorBidi" w:cstheme="majorBidi"/>
-          <w:color w:val="595959" w:themeColor="text1" w:themeTint="A6"/>
-          <w:lang w:val="en-US"/>
-        </w:rPr>
-        <w:tab/>
-      </w:r>
-      <w:r>
-        <w:rPr>
-          <w:rFonts w:asciiTheme="majorBidi" w:hAnsiTheme="majorBidi" w:cstheme="majorBidi"/>
-          <w:color w:val="595959" w:themeColor="text1" w:themeTint="A6"/>
-          <w:lang w:val="en-US"/>
-        </w:rPr>
-        <w:tab/>
-      </w:r>
-      <w:r>
-        <w:rPr>
-          <w:rFonts w:asciiTheme="majorBidi" w:hAnsiTheme="majorBidi" w:cstheme="majorBidi"/>
-          <w:color w:val="595959" w:themeColor="text1" w:themeTint="A6"/>
-          <w:lang w:val="en-US"/>
-        </w:rPr>
-        <w:tab/>
-        <w:t>BENATHMANE Ayoub: Master2 IFI parcours WEB</w:t>
-      </w:r>
-      <w:r>
-        <w:rPr>
-          <w:rFonts w:asciiTheme="majorBidi" w:hAnsiTheme="majorBidi" w:cstheme="majorBidi"/>
-          <w:lang w:val="en-US"/>
-        </w:rPr>
-        <w:t xml:space="preserve"> </w:t>
-      </w:r>
-    </w:p>
-    <w:p>
-      <w:pPr>
-        <w:spacing w:after="0" w:line="240" w:lineRule="auto"/>
-        <w:rPr>
-          <w:rFonts w:asciiTheme="majorBidi" w:hAnsiTheme="majorBidi" w:cstheme="majorBidi"/>
-          <w:color w:val="595959" w:themeColor="text1" w:themeTint="A6"/>
-          <w:lang w:val="en-US"/>
-        </w:rPr>
-      </w:pPr>
     </w:p>
     <w:p>
       <w:pPr>
@@ -477,23 +470,29 @@
           <w:szCs w:val="20"/>
         </w:rPr>
       </w:pPr>
-      <w:proofErr w:type="spellStart"/>
       <w:r>
         <w:rPr>
           <w:rFonts w:asciiTheme="majorBidi" w:hAnsiTheme="majorBidi"/>
           <w:sz w:val="20"/>
           <w:szCs w:val="20"/>
         </w:rPr>
-        <w:t>Tbox</w:t>
-      </w:r>
-      <w:proofErr w:type="spellEnd"/>
+        <w:t>T</w:t>
+      </w:r>
       <w:r>
         <w:rPr>
           <w:rFonts w:asciiTheme="majorBidi" w:hAnsiTheme="majorBidi"/>
           <w:sz w:val="20"/>
           <w:szCs w:val="20"/>
         </w:rPr>
-        <w:t xml:space="preserve"> </w:t>
+        <w:t>B</w:t>
+      </w:r>
+      <w:r>
+        <w:rPr>
+          <w:rFonts w:asciiTheme="majorBidi" w:hAnsiTheme="majorBidi"/>
+          <w:sz w:val="20"/>
+          <w:szCs w:val="20"/>
+        </w:rPr>
+        <w:t xml:space="preserve">ox </w:t>
       </w:r>
     </w:p>
     <w:p>
@@ -520,6 +519,14 @@
           <w:sz w:val="20"/>
           <w:szCs w:val="20"/>
         </w:rPr>
+        <w:t>s</w:t>
+      </w:r>
+      <w:r>
+        <w:rPr>
+          <w:rFonts w:asciiTheme="majorBidi" w:hAnsiTheme="majorBidi"/>
+          <w:sz w:val="20"/>
+          <w:szCs w:val="20"/>
+        </w:rPr>
         <w:t> :</w:t>
       </w:r>
       <w:r>
@@ -528,7 +535,23 @@
           <w:sz w:val="20"/>
           <w:szCs w:val="20"/>
         </w:rPr>
-        <w:t xml:space="preserve"> (concept)</w:t>
+        <w:t xml:space="preserve"> (concept</w:t>
+      </w:r>
+      <w:r>
+        <w:rPr>
+          <w:rFonts w:asciiTheme="majorBidi" w:hAnsiTheme="majorBidi"/>
+          <w:sz w:val="20"/>
+          <w:szCs w:val="20"/>
+        </w:rPr>
+        <w:t>s</w:t>
+      </w:r>
+      <w:r>
+        <w:rPr>
+          <w:rFonts w:asciiTheme="majorBidi" w:hAnsiTheme="majorBidi"/>
+          <w:sz w:val="20"/>
+          <w:szCs w:val="20"/>
+        </w:rPr>
+        <w:t>)</w:t>
       </w:r>
     </w:p>
     <w:p>
@@ -545,7 +568,6 @@
           <w:szCs w:val="20"/>
         </w:rPr>
       </w:pPr>
-      <w:proofErr w:type="spellStart"/>
       <w:r>
         <w:rPr>
           <w:rFonts w:asciiTheme="majorBidi" w:hAnsiTheme="majorBidi" w:cstheme="majorBidi"/>
@@ -554,7 +576,6 @@
         </w:rPr>
         <w:t>MaritalStatus</w:t>
       </w:r>
-      <w:proofErr w:type="spellEnd"/>
       <w:r>
         <w:rPr>
           <w:rFonts w:asciiTheme="majorBidi" w:hAnsiTheme="majorBidi" w:cstheme="majorBidi"/>
@@ -688,16 +709,22 @@
           <w:szCs w:val="20"/>
         </w:rPr>
       </w:pPr>
-      <w:proofErr w:type="spellStart"/>
-      <w:r>
-        <w:rPr>
-          <w:rFonts w:asciiTheme="majorBidi" w:hAnsiTheme="majorBidi" w:cstheme="majorBidi"/>
-          <w:sz w:val="20"/>
-          <w:szCs w:val="20"/>
-        </w:rPr>
-        <w:t>StudyProject</w:t>
-      </w:r>
-      <w:proofErr w:type="spellEnd"/>
+      <w:r>
+        <w:rPr>
+          <w:rFonts w:asciiTheme="majorBidi" w:hAnsiTheme="majorBidi" w:cstheme="majorBidi"/>
+          <w:sz w:val="20"/>
+          <w:szCs w:val="20"/>
+        </w:rPr>
+        <w:t>C</w:t>
+      </w:r>
+      <w:r>
+        <w:rPr>
+          <w:rFonts w:asciiTheme="majorBidi" w:hAnsiTheme="majorBidi" w:cstheme="majorBidi"/>
+          <w:sz w:val="20"/>
+          <w:szCs w:val="20"/>
+        </w:rPr>
+        <w:t>ertification</w:t>
+      </w:r>
       <w:r>
         <w:rPr>
           <w:rFonts w:asciiTheme="majorBidi" w:hAnsiTheme="majorBidi" w:cstheme="majorBidi"/>
@@ -720,15 +747,31 @@
           <w:sz w:val="20"/>
           <w:szCs w:val="20"/>
         </w:rPr>
-        <w:t xml:space="preserve"> un projet d’</w:t>
-      </w:r>
-      <w:r>
-        <w:rPr>
-          <w:rFonts w:asciiTheme="majorBidi" w:hAnsiTheme="majorBidi" w:cstheme="majorBidi"/>
-          <w:sz w:val="20"/>
-          <w:szCs w:val="20"/>
-        </w:rPr>
-        <w:t>étude</w:t>
+        <w:t xml:space="preserve"> une </w:t>
+      </w:r>
+      <w:r>
+        <w:rPr>
+          <w:rFonts w:asciiTheme="majorBidi" w:hAnsiTheme="majorBidi" w:cstheme="majorBidi"/>
+          <w:sz w:val="20"/>
+          <w:szCs w:val="20"/>
+        </w:rPr>
+        <w:t>certification</w:t>
+      </w:r>
+      <w:r>
+        <w:rPr>
+          <w:rFonts w:asciiTheme="majorBidi" w:hAnsiTheme="majorBidi" w:cstheme="majorBidi"/>
+          <w:sz w:val="20"/>
+          <w:szCs w:val="20"/>
+        </w:rPr>
+        <w:t xml:space="preserve"> </w:t>
+      </w:r>
+      <w:r>
+        <w:rPr>
+          <w:rFonts w:asciiTheme="majorBidi" w:hAnsiTheme="majorBidi" w:cstheme="majorBidi"/>
+          <w:sz w:val="20"/>
+          <w:szCs w:val="20"/>
+        </w:rPr>
+        <w:t>professionnelle</w:t>
       </w:r>
     </w:p>
     <w:p>
@@ -751,63 +794,7 @@
           <w:sz w:val="20"/>
           <w:szCs w:val="20"/>
         </w:rPr>
-        <w:t>C</w:t>
-      </w:r>
-      <w:r>
-        <w:rPr>
-          <w:rFonts w:asciiTheme="majorBidi" w:hAnsiTheme="majorBidi" w:cstheme="majorBidi"/>
-          <w:sz w:val="20"/>
-          <w:szCs w:val="20"/>
-        </w:rPr>
-        <w:t>ertification</w:t>
-      </w:r>
-      <w:r>
-        <w:rPr>
-          <w:rFonts w:asciiTheme="majorBidi" w:hAnsiTheme="majorBidi" w:cstheme="majorBidi"/>
-          <w:sz w:val="20"/>
-          <w:szCs w:val="20"/>
-        </w:rPr>
-        <w:t xml:space="preserve">: </w:t>
-      </w:r>
-      <w:r>
-        <w:rPr>
-          <w:rFonts w:asciiTheme="majorBidi" w:hAnsiTheme="majorBidi" w:cstheme="majorBidi"/>
-          <w:sz w:val="20"/>
-          <w:szCs w:val="20"/>
-        </w:rPr>
-        <w:t>représente</w:t>
-      </w:r>
-      <w:r>
-        <w:rPr>
-          <w:rFonts w:asciiTheme="majorBidi" w:hAnsiTheme="majorBidi" w:cstheme="majorBidi"/>
-          <w:sz w:val="20"/>
-          <w:szCs w:val="20"/>
-        </w:rPr>
-        <w:t xml:space="preserve"> une </w:t>
-      </w:r>
-      <w:r>
-        <w:rPr>
-          <w:rFonts w:asciiTheme="majorBidi" w:hAnsiTheme="majorBidi" w:cstheme="majorBidi"/>
-          <w:sz w:val="20"/>
-          <w:szCs w:val="20"/>
-        </w:rPr>
-        <w:t>certification</w:t>
-      </w:r>
-      <w:r>
-        <w:rPr>
-          <w:rFonts w:asciiTheme="majorBidi" w:hAnsiTheme="majorBidi" w:cstheme="majorBidi"/>
-          <w:sz w:val="20"/>
-          <w:szCs w:val="20"/>
-        </w:rPr>
-        <w:t xml:space="preserve"> </w:t>
-      </w:r>
-      <w:r>
-        <w:rPr>
-          <w:rFonts w:asciiTheme="majorBidi" w:hAnsiTheme="majorBidi" w:cstheme="majorBidi"/>
-          <w:sz w:val="20"/>
-          <w:szCs w:val="20"/>
-        </w:rPr>
-        <w:t>professionnelle</w:t>
+        <w:t>diploma: représente un diplôme.</w:t>
       </w:r>
     </w:p>
     <w:p>
@@ -887,175 +874,13 @@
           <w:szCs w:val="20"/>
         </w:rPr>
       </w:pPr>
-      <w:proofErr w:type="spellStart"/>
-      <w:r>
-        <w:rPr>
-          <w:rFonts w:asciiTheme="majorBidi" w:hAnsiTheme="majorBidi" w:cstheme="majorBidi"/>
-          <w:sz w:val="20"/>
-          <w:szCs w:val="20"/>
-        </w:rPr>
-        <w:t>C</w:t>
-      </w:r>
-      <w:r>
-        <w:rPr>
-          <w:rFonts w:asciiTheme="majorBidi" w:hAnsiTheme="majorBidi" w:cstheme="majorBidi"/>
-          <w:sz w:val="20"/>
-          <w:szCs w:val="20"/>
-        </w:rPr>
-        <w:t>ompetence</w:t>
-      </w:r>
-      <w:proofErr w:type="spellEnd"/>
-      <w:r>
-        <w:rPr>
-          <w:rFonts w:asciiTheme="majorBidi" w:hAnsiTheme="majorBidi" w:cstheme="majorBidi"/>
-          <w:sz w:val="20"/>
-          <w:szCs w:val="20"/>
-        </w:rPr>
-        <w:t xml:space="preserve">: </w:t>
-      </w:r>
-      <w:r>
-        <w:rPr>
-          <w:rFonts w:asciiTheme="majorBidi" w:hAnsiTheme="majorBidi" w:cstheme="majorBidi"/>
-          <w:sz w:val="20"/>
-          <w:szCs w:val="20"/>
-        </w:rPr>
-        <w:t>représente</w:t>
-      </w:r>
-      <w:r>
-        <w:rPr>
-          <w:rFonts w:asciiTheme="majorBidi" w:hAnsiTheme="majorBidi" w:cstheme="majorBidi"/>
-          <w:sz w:val="20"/>
-          <w:szCs w:val="20"/>
-        </w:rPr>
-        <w:t xml:space="preserve"> une </w:t>
-      </w:r>
-      <w:r>
-        <w:rPr>
-          <w:rFonts w:asciiTheme="majorBidi" w:hAnsiTheme="majorBidi" w:cstheme="majorBidi"/>
-          <w:sz w:val="20"/>
-          <w:szCs w:val="20"/>
-        </w:rPr>
-        <w:t>compétence</w:t>
-      </w:r>
-      <w:r>
-        <w:rPr>
-          <w:rFonts w:asciiTheme="majorBidi" w:hAnsiTheme="majorBidi" w:cstheme="majorBidi"/>
-          <w:sz w:val="20"/>
-          <w:szCs w:val="20"/>
-        </w:rPr>
-        <w:t xml:space="preserve">. Une </w:t>
-      </w:r>
-      <w:r>
-        <w:rPr>
-          <w:rFonts w:asciiTheme="majorBidi" w:hAnsiTheme="majorBidi" w:cstheme="majorBidi"/>
-          <w:sz w:val="20"/>
-          <w:szCs w:val="20"/>
-        </w:rPr>
-        <w:t>compétence</w:t>
-      </w:r>
-      <w:r>
-        <w:rPr>
-          <w:rFonts w:asciiTheme="majorBidi" w:hAnsiTheme="majorBidi" w:cstheme="majorBidi"/>
-          <w:sz w:val="20"/>
-          <w:szCs w:val="20"/>
-        </w:rPr>
-        <w:t xml:space="preserve"> peut </w:t>
-      </w:r>
-      <w:r>
-        <w:rPr>
-          <w:rFonts w:asciiTheme="majorBidi" w:hAnsiTheme="majorBidi" w:cstheme="majorBidi"/>
-          <w:sz w:val="20"/>
-          <w:szCs w:val="20"/>
-        </w:rPr>
-        <w:t>être</w:t>
-      </w:r>
-      <w:r>
-        <w:rPr>
-          <w:rFonts w:asciiTheme="majorBidi" w:hAnsiTheme="majorBidi" w:cstheme="majorBidi"/>
-          <w:sz w:val="20"/>
-          <w:szCs w:val="20"/>
-        </w:rPr>
-        <w:t xml:space="preserve"> une </w:t>
-      </w:r>
-      <w:r>
-        <w:rPr>
-          <w:rFonts w:asciiTheme="majorBidi" w:hAnsiTheme="majorBidi" w:cstheme="majorBidi"/>
-          <w:sz w:val="20"/>
-          <w:szCs w:val="20"/>
-        </w:rPr>
-        <w:t>compétence</w:t>
-      </w:r>
-      <w:r>
-        <w:rPr>
-          <w:rFonts w:asciiTheme="majorBidi" w:hAnsiTheme="majorBidi" w:cstheme="majorBidi"/>
-          <w:sz w:val="20"/>
-          <w:szCs w:val="20"/>
-        </w:rPr>
-        <w:t xml:space="preserve"> </w:t>
-      </w:r>
-      <w:r>
-        <w:rPr>
-          <w:rFonts w:asciiTheme="majorBidi" w:hAnsiTheme="majorBidi" w:cstheme="majorBidi"/>
-          <w:sz w:val="20"/>
-          <w:szCs w:val="20"/>
-        </w:rPr>
-        <w:t>linguistique</w:t>
-      </w:r>
-      <w:r>
-        <w:rPr>
-          <w:rFonts w:asciiTheme="majorBidi" w:hAnsiTheme="majorBidi" w:cstheme="majorBidi"/>
-          <w:sz w:val="20"/>
-          <w:szCs w:val="20"/>
-        </w:rPr>
-        <w:t xml:space="preserve"> ou une </w:t>
-      </w:r>
-      <w:r>
-        <w:rPr>
-          <w:rFonts w:asciiTheme="majorBidi" w:hAnsiTheme="majorBidi" w:cstheme="majorBidi"/>
-          <w:sz w:val="20"/>
-          <w:szCs w:val="20"/>
-        </w:rPr>
-        <w:t>compétence</w:t>
-      </w:r>
-      <w:r>
-        <w:rPr>
-          <w:rFonts w:asciiTheme="majorBidi" w:hAnsiTheme="majorBidi" w:cstheme="majorBidi"/>
-          <w:sz w:val="20"/>
-          <w:szCs w:val="20"/>
-        </w:rPr>
-        <w:t xml:space="preserve"> </w:t>
-      </w:r>
-      <w:r>
-        <w:rPr>
-          <w:rFonts w:asciiTheme="majorBidi" w:hAnsiTheme="majorBidi" w:cstheme="majorBidi"/>
-          <w:sz w:val="20"/>
-          <w:szCs w:val="20"/>
-        </w:rPr>
-        <w:t>technique</w:t>
-      </w:r>
-      <w:r>
-        <w:rPr>
-          <w:rFonts w:asciiTheme="majorBidi" w:hAnsiTheme="majorBidi" w:cstheme="majorBidi"/>
-          <w:sz w:val="20"/>
-          <w:szCs w:val="20"/>
-        </w:rPr>
-        <w:t xml:space="preserve">. Donc cette classe sera </w:t>
-      </w:r>
-      <w:r>
-        <w:rPr>
-          <w:rFonts w:asciiTheme="majorBidi" w:hAnsiTheme="majorBidi" w:cstheme="majorBidi"/>
-          <w:sz w:val="20"/>
-          <w:szCs w:val="20"/>
-        </w:rPr>
-        <w:t>hérite</w:t>
-      </w:r>
-      <w:r>
-        <w:rPr>
-          <w:rFonts w:asciiTheme="majorBidi" w:hAnsiTheme="majorBidi" w:cstheme="majorBidi"/>
-          <w:sz w:val="20"/>
-          <w:szCs w:val="20"/>
-        </w:rPr>
-        <w:t xml:space="preserve">. </w:t>
+      <w:r>
+        <w:rPr>
+          <w:rFonts w:asciiTheme="majorBidi" w:hAnsiTheme="majorBidi" w:cstheme="majorBidi"/>
+          <w:sz w:val="20"/>
+          <w:szCs w:val="20"/>
+        </w:rPr>
+        <w:t>Country : représente un pays.</w:t>
       </w:r>
     </w:p>
     <w:p>
@@ -1078,39 +903,7 @@
           <w:sz w:val="20"/>
           <w:szCs w:val="20"/>
         </w:rPr>
-        <w:t>C</w:t>
-      </w:r>
-      <w:r>
-        <w:rPr>
-          <w:rFonts w:asciiTheme="majorBidi" w:hAnsiTheme="majorBidi" w:cstheme="majorBidi"/>
-          <w:sz w:val="20"/>
-          <w:szCs w:val="20"/>
-        </w:rPr>
-        <w:t>ountry</w:t>
-      </w:r>
-      <w:r>
-        <w:rPr>
-          <w:rFonts w:asciiTheme="majorBidi" w:hAnsiTheme="majorBidi" w:cstheme="majorBidi"/>
-          <w:sz w:val="20"/>
-          <w:szCs w:val="20"/>
-        </w:rPr>
-        <w:t xml:space="preserve"> : </w:t>
-      </w:r>
-      <w:r>
-        <w:rPr>
-          <w:rFonts w:asciiTheme="majorBidi" w:hAnsiTheme="majorBidi" w:cstheme="majorBidi"/>
-          <w:sz w:val="20"/>
-          <w:szCs w:val="20"/>
-        </w:rPr>
-        <w:t>représente</w:t>
-      </w:r>
-      <w:r>
-        <w:rPr>
-          <w:rFonts w:asciiTheme="majorBidi" w:hAnsiTheme="majorBidi" w:cstheme="majorBidi"/>
-          <w:sz w:val="20"/>
-          <w:szCs w:val="20"/>
-        </w:rPr>
-        <w:t xml:space="preserve"> un pays.</w:t>
+        <w:t>StudyProject: représente un projet d’étude</w:t>
       </w:r>
     </w:p>
     <w:p>
@@ -1141,7 +934,7 @@
           <w:sz w:val="20"/>
           <w:szCs w:val="20"/>
         </w:rPr>
-        <w:t>ourse</w:t>
+        <w:t>ompetence</w:t>
       </w:r>
       <w:r>
         <w:rPr>
@@ -1165,7 +958,159 @@
           <w:sz w:val="20"/>
           <w:szCs w:val="20"/>
         </w:rPr>
-        <w:t xml:space="preserve"> un cours</w:t>
+        <w:t xml:space="preserve"> une </w:t>
+      </w:r>
+      <w:r>
+        <w:rPr>
+          <w:rFonts w:asciiTheme="majorBidi" w:hAnsiTheme="majorBidi" w:cstheme="majorBidi"/>
+          <w:sz w:val="20"/>
+          <w:szCs w:val="20"/>
+        </w:rPr>
+        <w:t>compétence</w:t>
+      </w:r>
+      <w:r>
+        <w:rPr>
+          <w:rFonts w:asciiTheme="majorBidi" w:hAnsiTheme="majorBidi" w:cstheme="majorBidi"/>
+          <w:sz w:val="20"/>
+          <w:szCs w:val="20"/>
+        </w:rPr>
+        <w:t xml:space="preserve">. Une </w:t>
+      </w:r>
+      <w:r>
+        <w:rPr>
+          <w:rFonts w:asciiTheme="majorBidi" w:hAnsiTheme="majorBidi" w:cstheme="majorBidi"/>
+          <w:sz w:val="20"/>
+          <w:szCs w:val="20"/>
+        </w:rPr>
+        <w:t>compétence</w:t>
+      </w:r>
+      <w:r>
+        <w:rPr>
+          <w:rFonts w:asciiTheme="majorBidi" w:hAnsiTheme="majorBidi" w:cstheme="majorBidi"/>
+          <w:sz w:val="20"/>
+          <w:szCs w:val="20"/>
+        </w:rPr>
+        <w:t xml:space="preserve"> peut </w:t>
+      </w:r>
+      <w:r>
+        <w:rPr>
+          <w:rFonts w:asciiTheme="majorBidi" w:hAnsiTheme="majorBidi" w:cstheme="majorBidi"/>
+          <w:sz w:val="20"/>
+          <w:szCs w:val="20"/>
+        </w:rPr>
+        <w:t>être</w:t>
+      </w:r>
+      <w:r>
+        <w:rPr>
+          <w:rFonts w:asciiTheme="majorBidi" w:hAnsiTheme="majorBidi" w:cstheme="majorBidi"/>
+          <w:sz w:val="20"/>
+          <w:szCs w:val="20"/>
+        </w:rPr>
+        <w:t xml:space="preserve"> une </w:t>
+      </w:r>
+      <w:r>
+        <w:rPr>
+          <w:rFonts w:asciiTheme="majorBidi" w:hAnsiTheme="majorBidi" w:cstheme="majorBidi"/>
+          <w:sz w:val="20"/>
+          <w:szCs w:val="20"/>
+        </w:rPr>
+        <w:t>compétence</w:t>
+      </w:r>
+      <w:r>
+        <w:rPr>
+          <w:rFonts w:asciiTheme="majorBidi" w:hAnsiTheme="majorBidi" w:cstheme="majorBidi"/>
+          <w:sz w:val="20"/>
+          <w:szCs w:val="20"/>
+        </w:rPr>
+        <w:t xml:space="preserve"> </w:t>
+      </w:r>
+      <w:r>
+        <w:rPr>
+          <w:rFonts w:asciiTheme="majorBidi" w:hAnsiTheme="majorBidi" w:cstheme="majorBidi"/>
+          <w:sz w:val="20"/>
+          <w:szCs w:val="20"/>
+        </w:rPr>
+        <w:t>linguistique</w:t>
+      </w:r>
+      <w:r>
+        <w:rPr>
+          <w:rFonts w:asciiTheme="majorBidi" w:hAnsiTheme="majorBidi" w:cstheme="majorBidi"/>
+          <w:sz w:val="20"/>
+          <w:szCs w:val="20"/>
+        </w:rPr>
+        <w:t xml:space="preserve"> ou une </w:t>
+      </w:r>
+      <w:r>
+        <w:rPr>
+          <w:rFonts w:asciiTheme="majorBidi" w:hAnsiTheme="majorBidi" w:cstheme="majorBidi"/>
+          <w:sz w:val="20"/>
+          <w:szCs w:val="20"/>
+        </w:rPr>
+        <w:t>compétence</w:t>
+      </w:r>
+      <w:r>
+        <w:rPr>
+          <w:rFonts w:asciiTheme="majorBidi" w:hAnsiTheme="majorBidi" w:cstheme="majorBidi"/>
+          <w:sz w:val="20"/>
+          <w:szCs w:val="20"/>
+        </w:rPr>
+        <w:t xml:space="preserve"> </w:t>
+      </w:r>
+      <w:r>
+        <w:rPr>
+          <w:rFonts w:asciiTheme="majorBidi" w:hAnsiTheme="majorBidi" w:cstheme="majorBidi"/>
+          <w:sz w:val="20"/>
+          <w:szCs w:val="20"/>
+        </w:rPr>
+        <w:t>technique</w:t>
+      </w:r>
+      <w:r>
+        <w:rPr>
+          <w:rFonts w:asciiTheme="majorBidi" w:hAnsiTheme="majorBidi" w:cstheme="majorBidi"/>
+          <w:sz w:val="20"/>
+          <w:szCs w:val="20"/>
+        </w:rPr>
+        <w:t xml:space="preserve">. Donc cette classe sera </w:t>
+      </w:r>
+      <w:r>
+        <w:rPr>
+          <w:rFonts w:asciiTheme="majorBidi" w:hAnsiTheme="majorBidi" w:cstheme="majorBidi"/>
+          <w:sz w:val="20"/>
+          <w:szCs w:val="20"/>
+        </w:rPr>
+        <w:t xml:space="preserve">héritée par </w:t>
+      </w:r>
+      <w:r>
+        <w:rPr>
+          <w:rFonts w:asciiTheme="majorBidi" w:hAnsiTheme="majorBidi" w:cstheme="majorBidi"/>
+          <w:sz w:val="20"/>
+          <w:szCs w:val="20"/>
+        </w:rPr>
+        <w:t>languisticCompetence</w:t>
+      </w:r>
+      <w:r>
+        <w:rPr>
+          <w:rFonts w:asciiTheme="majorBidi" w:hAnsiTheme="majorBidi" w:cstheme="majorBidi"/>
+          <w:sz w:val="20"/>
+          <w:szCs w:val="20"/>
+        </w:rPr>
+        <w:t xml:space="preserve"> et </w:t>
+      </w:r>
+      <w:r>
+        <w:rPr>
+          <w:rFonts w:asciiTheme="majorBidi" w:hAnsiTheme="majorBidi" w:cstheme="majorBidi"/>
+          <w:sz w:val="20"/>
+          <w:szCs w:val="20"/>
+        </w:rPr>
+        <w:t>technicalCompetence</w:t>
+      </w:r>
+      <w:r>
+        <w:rPr>
+          <w:rFonts w:asciiTheme="majorBidi" w:hAnsiTheme="majorBidi" w:cstheme="majorBidi"/>
+          <w:sz w:val="20"/>
+          <w:szCs w:val="20"/>
+        </w:rPr>
+        <w:t xml:space="preserve">. </w:t>
       </w:r>
     </w:p>
     <w:p>
@@ -1182,63 +1127,13 @@
           <w:szCs w:val="20"/>
         </w:rPr>
       </w:pPr>
-      <w:proofErr w:type="spellStart"/>
-      <w:r>
-        <w:rPr>
-          <w:rFonts w:asciiTheme="majorBidi" w:hAnsiTheme="majorBidi" w:cstheme="majorBidi"/>
-          <w:sz w:val="20"/>
-          <w:szCs w:val="20"/>
-        </w:rPr>
-        <w:t>diploma</w:t>
-      </w:r>
-      <w:proofErr w:type="spellEnd"/>
-      <w:r>
-        <w:rPr>
-          <w:rFonts w:asciiTheme="majorBidi" w:hAnsiTheme="majorBidi" w:cstheme="majorBidi"/>
-          <w:sz w:val="20"/>
-          <w:szCs w:val="20"/>
-        </w:rPr>
-        <w:t xml:space="preserve">: </w:t>
-      </w:r>
-      <w:r>
-        <w:rPr>
-          <w:rFonts w:asciiTheme="majorBidi" w:hAnsiTheme="majorBidi" w:cstheme="majorBidi"/>
-          <w:sz w:val="20"/>
-          <w:szCs w:val="20"/>
-        </w:rPr>
-        <w:t>représente</w:t>
-      </w:r>
-      <w:r>
-        <w:rPr>
-          <w:rFonts w:asciiTheme="majorBidi" w:hAnsiTheme="majorBidi" w:cstheme="majorBidi"/>
-          <w:sz w:val="20"/>
-          <w:szCs w:val="20"/>
-        </w:rPr>
-        <w:t xml:space="preserve"> </w:t>
-      </w:r>
-      <w:r>
-        <w:rPr>
-          <w:rFonts w:asciiTheme="majorBidi" w:hAnsiTheme="majorBidi" w:cstheme="majorBidi"/>
-          <w:sz w:val="20"/>
-          <w:szCs w:val="20"/>
-        </w:rPr>
-        <w:t xml:space="preserve">un </w:t>
-      </w:r>
-      <w:r>
-        <w:rPr>
-          <w:rFonts w:asciiTheme="majorBidi" w:hAnsiTheme="majorBidi" w:cstheme="majorBidi"/>
-          <w:sz w:val="20"/>
-          <w:szCs w:val="20"/>
-        </w:rPr>
-        <w:t>diplôme</w:t>
-      </w:r>
-      <w:r>
-        <w:rPr>
-          <w:rFonts w:asciiTheme="majorBidi" w:hAnsiTheme="majorBidi" w:cstheme="majorBidi"/>
-          <w:sz w:val="20"/>
-          <w:szCs w:val="20"/>
-        </w:rPr>
-        <w:t>.</w:t>
+      <w:r>
+        <w:rPr>
+          <w:rFonts w:asciiTheme="majorBidi" w:hAnsiTheme="majorBidi" w:cstheme="majorBidi"/>
+          <w:sz w:val="20"/>
+          <w:szCs w:val="20"/>
+        </w:rPr>
+        <w:t>languisticCompetence: représente une compétence linguistique</w:t>
       </w:r>
     </w:p>
     <w:p>
@@ -1255,79 +1150,13 @@
           <w:szCs w:val="20"/>
         </w:rPr>
       </w:pPr>
-      <w:proofErr w:type="spellStart"/>
-      <w:r>
-        <w:rPr>
-          <w:rFonts w:asciiTheme="majorBidi" w:hAnsiTheme="majorBidi" w:cstheme="majorBidi"/>
-          <w:sz w:val="20"/>
-          <w:szCs w:val="20"/>
-        </w:rPr>
-        <w:t>I</w:t>
-      </w:r>
-      <w:r>
-        <w:rPr>
-          <w:rFonts w:asciiTheme="majorBidi" w:hAnsiTheme="majorBidi" w:cstheme="majorBidi"/>
-          <w:sz w:val="20"/>
-          <w:szCs w:val="20"/>
-        </w:rPr>
-        <w:t>nterest</w:t>
-      </w:r>
-      <w:proofErr w:type="spellEnd"/>
-      <w:r>
-        <w:rPr>
-          <w:rFonts w:asciiTheme="majorBidi" w:hAnsiTheme="majorBidi" w:cstheme="majorBidi"/>
-          <w:sz w:val="20"/>
-          <w:szCs w:val="20"/>
-        </w:rPr>
-        <w:t xml:space="preserve">: </w:t>
-      </w:r>
-      <w:r>
-        <w:rPr>
-          <w:rFonts w:asciiTheme="majorBidi" w:hAnsiTheme="majorBidi" w:cstheme="majorBidi"/>
-          <w:sz w:val="20"/>
-          <w:szCs w:val="20"/>
-        </w:rPr>
-        <w:t>représente</w:t>
-      </w:r>
-      <w:r>
-        <w:rPr>
-          <w:rFonts w:asciiTheme="majorBidi" w:hAnsiTheme="majorBidi" w:cstheme="majorBidi"/>
-          <w:sz w:val="20"/>
-          <w:szCs w:val="20"/>
-        </w:rPr>
-        <w:t xml:space="preserve"> un </w:t>
-      </w:r>
-      <w:r>
-        <w:rPr>
-          <w:rFonts w:asciiTheme="majorBidi" w:hAnsiTheme="majorBidi" w:cstheme="majorBidi"/>
-          <w:sz w:val="20"/>
-          <w:szCs w:val="20"/>
-        </w:rPr>
-        <w:t>centre</w:t>
-      </w:r>
-      <w:r>
-        <w:rPr>
-          <w:rFonts w:asciiTheme="majorBidi" w:hAnsiTheme="majorBidi" w:cstheme="majorBidi"/>
-          <w:sz w:val="20"/>
-          <w:szCs w:val="20"/>
-        </w:rPr>
-        <w:t xml:space="preserve"> d’</w:t>
-      </w:r>
-      <w:r>
-        <w:rPr>
-          <w:rFonts w:asciiTheme="majorBidi" w:hAnsiTheme="majorBidi" w:cstheme="majorBidi"/>
-          <w:sz w:val="20"/>
-          <w:szCs w:val="20"/>
-        </w:rPr>
-        <w:t>intérêt</w:t>
-      </w:r>
-      <w:r>
-        <w:rPr>
-          <w:rFonts w:asciiTheme="majorBidi" w:hAnsiTheme="majorBidi" w:cstheme="majorBidi"/>
-          <w:sz w:val="20"/>
-          <w:szCs w:val="20"/>
-        </w:rPr>
-        <w:t>.</w:t>
+      <w:r>
+        <w:rPr>
+          <w:rFonts w:asciiTheme="majorBidi" w:hAnsiTheme="majorBidi" w:cstheme="majorBidi"/>
+          <w:sz w:val="20"/>
+          <w:szCs w:val="20"/>
+        </w:rPr>
+        <w:t>technicalCompetence: représente une compétence technique</w:t>
       </w:r>
     </w:p>
     <w:p>
@@ -1344,24 +1173,22 @@
           <w:szCs w:val="20"/>
         </w:rPr>
       </w:pPr>
-      <w:proofErr w:type="spellStart"/>
-      <w:r>
-        <w:rPr>
-          <w:rFonts w:asciiTheme="majorBidi" w:hAnsiTheme="majorBidi" w:cstheme="majorBidi"/>
-          <w:sz w:val="20"/>
-          <w:szCs w:val="20"/>
-        </w:rPr>
-        <w:t>I</w:t>
-      </w:r>
-      <w:r>
-        <w:rPr>
-          <w:rFonts w:asciiTheme="majorBidi" w:hAnsiTheme="majorBidi" w:cstheme="majorBidi"/>
-          <w:sz w:val="20"/>
-          <w:szCs w:val="20"/>
-        </w:rPr>
-        <w:t>nternship</w:t>
-      </w:r>
-      <w:proofErr w:type="spellEnd"/>
+      <w:r>
+        <w:rPr>
+          <w:rFonts w:asciiTheme="majorBidi" w:hAnsiTheme="majorBidi" w:cstheme="majorBidi"/>
+          <w:sz w:val="20"/>
+          <w:szCs w:val="20"/>
+        </w:rPr>
+        <w:t>C</w:t>
+      </w:r>
+      <w:r>
+        <w:rPr>
+          <w:rFonts w:asciiTheme="majorBidi" w:hAnsiTheme="majorBidi" w:cstheme="majorBidi"/>
+          <w:sz w:val="20"/>
+          <w:szCs w:val="20"/>
+        </w:rPr>
+        <w:t>ourse</w:t>
+      </w:r>
       <w:r>
         <w:rPr>
           <w:rFonts w:asciiTheme="majorBidi" w:hAnsiTheme="majorBidi" w:cstheme="majorBidi"/>
@@ -1384,7 +1211,63 @@
           <w:sz w:val="20"/>
           <w:szCs w:val="20"/>
         </w:rPr>
-        <w:t xml:space="preserve"> un stage</w:t>
+        <w:t xml:space="preserve"> un cours</w:t>
+      </w:r>
+      <w:r>
+        <w:rPr>
+          <w:rFonts w:asciiTheme="majorBidi" w:hAnsiTheme="majorBidi" w:cstheme="majorBidi"/>
+          <w:sz w:val="20"/>
+          <w:szCs w:val="20"/>
+        </w:rPr>
+        <w:t>. Un cours peut être optionnel ou obligatoire.</w:t>
+      </w:r>
+      <w:r>
+        <w:rPr>
+          <w:rFonts w:asciiTheme="majorBidi" w:hAnsiTheme="majorBidi" w:cstheme="majorBidi"/>
+          <w:sz w:val="20"/>
+          <w:szCs w:val="20"/>
+        </w:rPr>
+        <w:t xml:space="preserve"> Donc cette classe sera </w:t>
+      </w:r>
+      <w:r>
+        <w:rPr>
+          <w:rFonts w:asciiTheme="majorBidi" w:hAnsiTheme="majorBidi" w:cstheme="majorBidi"/>
+          <w:sz w:val="20"/>
+          <w:szCs w:val="20"/>
+        </w:rPr>
+        <w:t xml:space="preserve">héritée par </w:t>
+      </w:r>
+      <w:r>
+        <w:rPr>
+          <w:rFonts w:asciiTheme="majorBidi" w:hAnsiTheme="majorBidi" w:cstheme="majorBidi"/>
+          <w:sz w:val="20"/>
+          <w:szCs w:val="20"/>
+        </w:rPr>
+        <w:t>obligatoryCourse</w:t>
+      </w:r>
+      <w:r>
+        <w:rPr>
+          <w:rFonts w:asciiTheme="majorBidi" w:hAnsiTheme="majorBidi" w:cstheme="majorBidi"/>
+          <w:sz w:val="20"/>
+          <w:szCs w:val="20"/>
+        </w:rPr>
+        <w:t xml:space="preserve"> et </w:t>
+      </w:r>
+      <w:r>
+        <w:rPr>
+          <w:rFonts w:asciiTheme="majorBidi" w:hAnsiTheme="majorBidi" w:cstheme="majorBidi"/>
+          <w:sz w:val="20"/>
+          <w:szCs w:val="20"/>
+        </w:rPr>
+        <w:t>optionalCourse</w:t>
+      </w:r>
+      <w:r>
+        <w:rPr>
+          <w:rFonts w:asciiTheme="majorBidi" w:hAnsiTheme="majorBidi" w:cstheme="majorBidi"/>
+          <w:sz w:val="20"/>
+          <w:szCs w:val="20"/>
+        </w:rPr>
+        <w:t>.</w:t>
       </w:r>
     </w:p>
     <w:p>
@@ -1407,39 +1290,7 @@
           <w:sz w:val="20"/>
           <w:szCs w:val="20"/>
         </w:rPr>
-        <w:t>J</w:t>
-      </w:r>
-      <w:r>
-        <w:rPr>
-          <w:rFonts w:asciiTheme="majorBidi" w:hAnsiTheme="majorBidi" w:cstheme="majorBidi"/>
-          <w:sz w:val="20"/>
-          <w:szCs w:val="20"/>
-        </w:rPr>
-        <w:t>ob</w:t>
-      </w:r>
-      <w:r>
-        <w:rPr>
-          <w:rFonts w:asciiTheme="majorBidi" w:hAnsiTheme="majorBidi" w:cstheme="majorBidi"/>
-          <w:sz w:val="20"/>
-          <w:szCs w:val="20"/>
-        </w:rPr>
-        <w:t xml:space="preserve">: </w:t>
-      </w:r>
-      <w:r>
-        <w:rPr>
-          <w:rFonts w:asciiTheme="majorBidi" w:hAnsiTheme="majorBidi" w:cstheme="majorBidi"/>
-          <w:sz w:val="20"/>
-          <w:szCs w:val="20"/>
-        </w:rPr>
-        <w:t>représente</w:t>
-      </w:r>
-      <w:r>
-        <w:rPr>
-          <w:rFonts w:asciiTheme="majorBidi" w:hAnsiTheme="majorBidi" w:cstheme="majorBidi"/>
-          <w:sz w:val="20"/>
-          <w:szCs w:val="20"/>
-        </w:rPr>
-        <w:t xml:space="preserve"> un emploi</w:t>
+        <w:t xml:space="preserve">obligatoryCourse: représente un cours obligatoire </w:t>
       </w:r>
     </w:p>
     <w:p>
@@ -1456,63 +1307,13 @@
           <w:szCs w:val="20"/>
         </w:rPr>
       </w:pPr>
-      <w:proofErr w:type="spellStart"/>
-      <w:r>
-        <w:rPr>
-          <w:rFonts w:asciiTheme="majorBidi" w:hAnsiTheme="majorBidi" w:cstheme="majorBidi"/>
-          <w:sz w:val="20"/>
-          <w:szCs w:val="20"/>
-        </w:rPr>
-        <w:t>languisticCompetence</w:t>
-      </w:r>
-      <w:proofErr w:type="spellEnd"/>
-      <w:r>
-        <w:rPr>
-          <w:rFonts w:asciiTheme="majorBidi" w:hAnsiTheme="majorBidi" w:cstheme="majorBidi"/>
-          <w:sz w:val="20"/>
-          <w:szCs w:val="20"/>
-        </w:rPr>
-        <w:t xml:space="preserve">: </w:t>
-      </w:r>
-      <w:r>
-        <w:rPr>
-          <w:rFonts w:asciiTheme="majorBidi" w:hAnsiTheme="majorBidi" w:cstheme="majorBidi"/>
-          <w:sz w:val="20"/>
-          <w:szCs w:val="20"/>
-        </w:rPr>
-        <w:t>représente</w:t>
-      </w:r>
-      <w:r>
-        <w:rPr>
-          <w:rFonts w:asciiTheme="majorBidi" w:hAnsiTheme="majorBidi" w:cstheme="majorBidi"/>
-          <w:sz w:val="20"/>
-          <w:szCs w:val="20"/>
-        </w:rPr>
-        <w:t xml:space="preserve"> une </w:t>
-      </w:r>
-      <w:r>
-        <w:rPr>
-          <w:rFonts w:asciiTheme="majorBidi" w:hAnsiTheme="majorBidi" w:cstheme="majorBidi"/>
-          <w:sz w:val="20"/>
-          <w:szCs w:val="20"/>
-        </w:rPr>
-        <w:t>compétence</w:t>
-      </w:r>
-      <w:r>
-        <w:rPr>
-          <w:rFonts w:asciiTheme="majorBidi" w:hAnsiTheme="majorBidi" w:cstheme="majorBidi"/>
-          <w:sz w:val="20"/>
-          <w:szCs w:val="20"/>
-        </w:rPr>
-        <w:t xml:space="preserve"> </w:t>
-      </w:r>
-      <w:r>
-        <w:rPr>
-          <w:rFonts w:asciiTheme="majorBidi" w:hAnsiTheme="majorBidi" w:cstheme="majorBidi"/>
-          <w:sz w:val="20"/>
-          <w:szCs w:val="20"/>
-        </w:rPr>
-        <w:t>linguistique</w:t>
+      <w:r>
+        <w:rPr>
+          <w:rFonts w:asciiTheme="majorBidi" w:hAnsiTheme="majorBidi" w:cstheme="majorBidi"/>
+          <w:sz w:val="20"/>
+          <w:szCs w:val="20"/>
+        </w:rPr>
+        <w:t>optionalCourse: représente un cours optionnel</w:t>
       </w:r>
     </w:p>
     <w:p>
@@ -1529,16 +1330,22 @@
           <w:szCs w:val="20"/>
         </w:rPr>
       </w:pPr>
-      <w:proofErr w:type="spellStart"/>
-      <w:r>
-        <w:rPr>
-          <w:rFonts w:asciiTheme="majorBidi" w:hAnsiTheme="majorBidi" w:cstheme="majorBidi"/>
-          <w:sz w:val="20"/>
-          <w:szCs w:val="20"/>
-        </w:rPr>
-        <w:t>obligatoryCourse</w:t>
-      </w:r>
-      <w:proofErr w:type="spellEnd"/>
+      <w:r>
+        <w:rPr>
+          <w:rFonts w:asciiTheme="majorBidi" w:hAnsiTheme="majorBidi" w:cstheme="majorBidi"/>
+          <w:sz w:val="20"/>
+          <w:szCs w:val="20"/>
+        </w:rPr>
+        <w:t>I</w:t>
+      </w:r>
+      <w:r>
+        <w:rPr>
+          <w:rFonts w:asciiTheme="majorBidi" w:hAnsiTheme="majorBidi" w:cstheme="majorBidi"/>
+          <w:sz w:val="20"/>
+          <w:szCs w:val="20"/>
+        </w:rPr>
+        <w:t>nterest</w:t>
+      </w:r>
       <w:r>
         <w:rPr>
           <w:rFonts w:asciiTheme="majorBidi" w:hAnsiTheme="majorBidi" w:cstheme="majorBidi"/>
@@ -1561,23 +1368,39 @@
           <w:sz w:val="20"/>
           <w:szCs w:val="20"/>
         </w:rPr>
-        <w:t xml:space="preserve"> un cours </w:t>
-      </w:r>
-      <w:r>
-        <w:rPr>
-          <w:rFonts w:asciiTheme="majorBidi" w:hAnsiTheme="majorBidi" w:cstheme="majorBidi"/>
-          <w:sz w:val="20"/>
-          <w:szCs w:val="20"/>
-        </w:rPr>
-        <w:t>obligatoire</w:t>
-      </w:r>
-      <w:r>
-        <w:rPr>
-          <w:rFonts w:asciiTheme="majorBidi" w:hAnsiTheme="majorBidi" w:cstheme="majorBidi"/>
-          <w:sz w:val="20"/>
-          <w:szCs w:val="20"/>
-        </w:rPr>
-        <w:t xml:space="preserve"> </w:t>
+        <w:t xml:space="preserve"> un </w:t>
+      </w:r>
+      <w:r>
+        <w:rPr>
+          <w:rFonts w:asciiTheme="majorBidi" w:hAnsiTheme="majorBidi" w:cstheme="majorBidi"/>
+          <w:sz w:val="20"/>
+          <w:szCs w:val="20"/>
+        </w:rPr>
+        <w:t>centre</w:t>
+      </w:r>
+      <w:r>
+        <w:rPr>
+          <w:rFonts w:asciiTheme="majorBidi" w:hAnsiTheme="majorBidi" w:cstheme="majorBidi"/>
+          <w:sz w:val="20"/>
+          <w:szCs w:val="20"/>
+        </w:rPr>
+        <w:t xml:space="preserve"> d’</w:t>
+      </w:r>
+      <w:r>
+        <w:rPr>
+          <w:rFonts w:asciiTheme="majorBidi" w:hAnsiTheme="majorBidi" w:cstheme="majorBidi"/>
+          <w:sz w:val="20"/>
+          <w:szCs w:val="20"/>
+        </w:rPr>
+        <w:t>intérêt</w:t>
+      </w:r>
+      <w:r>
+        <w:rPr>
+          <w:rFonts w:asciiTheme="majorBidi" w:hAnsiTheme="majorBidi" w:cstheme="majorBidi"/>
+          <w:sz w:val="20"/>
+          <w:szCs w:val="20"/>
+        </w:rPr>
+        <w:t>.</w:t>
       </w:r>
     </w:p>
     <w:p>
@@ -1594,16 +1417,14 @@
           <w:szCs w:val="20"/>
         </w:rPr>
       </w:pPr>
-      <w:proofErr w:type="spellStart"/>
-      <w:r>
-        <w:rPr>
-          <w:rFonts w:asciiTheme="majorBidi" w:hAnsiTheme="majorBidi" w:cstheme="majorBidi"/>
-          <w:sz w:val="20"/>
-          <w:szCs w:val="20"/>
-        </w:rPr>
-        <w:t>optionalCourse</w:t>
-      </w:r>
-      <w:proofErr w:type="spellEnd"/>
+      <w:r>
+        <w:rPr>
+          <w:rFonts w:asciiTheme="majorBidi" w:hAnsiTheme="majorBidi" w:cstheme="majorBidi"/>
+          <w:sz w:val="20"/>
+          <w:szCs w:val="20"/>
+        </w:rPr>
+        <w:t>professionalExperience</w:t>
+      </w:r>
       <w:r>
         <w:rPr>
           <w:rFonts w:asciiTheme="majorBidi" w:hAnsiTheme="majorBidi" w:cstheme="majorBidi"/>
@@ -1626,15 +1447,63 @@
           <w:sz w:val="20"/>
           <w:szCs w:val="20"/>
         </w:rPr>
-        <w:t xml:space="preserve"> un cours </w:t>
-      </w:r>
-      <w:r>
-        <w:rPr>
-          <w:rFonts w:asciiTheme="majorBidi" w:hAnsiTheme="majorBidi" w:cstheme="majorBidi"/>
-          <w:sz w:val="20"/>
-          <w:szCs w:val="20"/>
-        </w:rPr>
-        <w:t>optionnel</w:t>
+        <w:t xml:space="preserve"> une </w:t>
+      </w:r>
+      <w:r>
+        <w:rPr>
+          <w:rFonts w:asciiTheme="majorBidi" w:hAnsiTheme="majorBidi" w:cstheme="majorBidi"/>
+          <w:sz w:val="20"/>
+          <w:szCs w:val="20"/>
+        </w:rPr>
+        <w:t>expérience</w:t>
+      </w:r>
+      <w:r>
+        <w:rPr>
+          <w:rFonts w:asciiTheme="majorBidi" w:hAnsiTheme="majorBidi" w:cstheme="majorBidi"/>
+          <w:sz w:val="20"/>
+          <w:szCs w:val="20"/>
+        </w:rPr>
+        <w:t xml:space="preserve"> </w:t>
+      </w:r>
+      <w:r>
+        <w:rPr>
+          <w:rFonts w:asciiTheme="majorBidi" w:hAnsiTheme="majorBidi" w:cstheme="majorBidi"/>
+          <w:sz w:val="20"/>
+          <w:szCs w:val="20"/>
+        </w:rPr>
+        <w:t>professionnelle</w:t>
+      </w:r>
+      <w:r>
+        <w:rPr>
+          <w:rFonts w:asciiTheme="majorBidi" w:hAnsiTheme="majorBidi" w:cstheme="majorBidi"/>
+          <w:sz w:val="20"/>
+          <w:szCs w:val="20"/>
+        </w:rPr>
+        <w:t xml:space="preserve">. Une expérience peut être un emploi ou un stage. Cette classe sera héritée par </w:t>
+      </w:r>
+      <w:r>
+        <w:rPr>
+          <w:rFonts w:asciiTheme="majorBidi" w:hAnsiTheme="majorBidi" w:cstheme="majorBidi"/>
+          <w:sz w:val="20"/>
+          <w:szCs w:val="20"/>
+        </w:rPr>
+        <w:t>Internship</w:t>
+      </w:r>
+      <w:r>
+        <w:rPr>
+          <w:rFonts w:asciiTheme="majorBidi" w:hAnsiTheme="majorBidi" w:cstheme="majorBidi"/>
+          <w:sz w:val="20"/>
+          <w:szCs w:val="20"/>
+        </w:rPr>
+        <w:t xml:space="preserve"> et </w:t>
+      </w:r>
+      <w:r>
+        <w:rPr>
+          <w:rFonts w:asciiTheme="majorBidi" w:hAnsiTheme="majorBidi" w:cstheme="majorBidi"/>
+          <w:sz w:val="20"/>
+          <w:szCs w:val="20"/>
+        </w:rPr>
+        <w:t>Job</w:t>
       </w:r>
     </w:p>
     <w:p>
@@ -1657,55 +1526,7 @@
           <w:sz w:val="20"/>
           <w:szCs w:val="20"/>
         </w:rPr>
-        <w:t>professionalExperience</w:t>
-      </w:r>
-      <w:r>
-        <w:rPr>
-          <w:rFonts w:asciiTheme="majorBidi" w:hAnsiTheme="majorBidi" w:cstheme="majorBidi"/>
-          <w:sz w:val="20"/>
-          <w:szCs w:val="20"/>
-        </w:rPr>
-        <w:t xml:space="preserve">: </w:t>
-      </w:r>
-      <w:r>
-        <w:rPr>
-          <w:rFonts w:asciiTheme="majorBidi" w:hAnsiTheme="majorBidi" w:cstheme="majorBidi"/>
-          <w:sz w:val="20"/>
-          <w:szCs w:val="20"/>
-        </w:rPr>
-        <w:t>représente</w:t>
-      </w:r>
-      <w:r>
-        <w:rPr>
-          <w:rFonts w:asciiTheme="majorBidi" w:hAnsiTheme="majorBidi" w:cstheme="majorBidi"/>
-          <w:sz w:val="20"/>
-          <w:szCs w:val="20"/>
-        </w:rPr>
-        <w:t xml:space="preserve"> une </w:t>
-      </w:r>
-      <w:r>
-        <w:rPr>
-          <w:rFonts w:asciiTheme="majorBidi" w:hAnsiTheme="majorBidi" w:cstheme="majorBidi"/>
-          <w:sz w:val="20"/>
-          <w:szCs w:val="20"/>
-        </w:rPr>
-        <w:t>expérience</w:t>
-      </w:r>
-      <w:r>
-        <w:rPr>
-          <w:rFonts w:asciiTheme="majorBidi" w:hAnsiTheme="majorBidi" w:cstheme="majorBidi"/>
-          <w:sz w:val="20"/>
-          <w:szCs w:val="20"/>
-        </w:rPr>
-        <w:t xml:space="preserve"> </w:t>
-      </w:r>
-      <w:r>
-        <w:rPr>
-          <w:rFonts w:asciiTheme="majorBidi" w:hAnsiTheme="majorBidi" w:cstheme="majorBidi"/>
-          <w:sz w:val="20"/>
-          <w:szCs w:val="20"/>
-        </w:rPr>
-        <w:t>professionnelle</w:t>
+        <w:t>Internship: représente un stage</w:t>
       </w:r>
     </w:p>
     <w:p>
@@ -1722,23 +1543,13 @@
           <w:szCs w:val="20"/>
         </w:rPr>
       </w:pPr>
-      <w:proofErr w:type="spellStart"/>
-      <w:r>
-        <w:rPr>
-          <w:rFonts w:asciiTheme="majorBidi" w:hAnsiTheme="majorBidi" w:cstheme="majorBidi"/>
-          <w:sz w:val="20"/>
-          <w:szCs w:val="20"/>
-        </w:rPr>
-        <w:t>reference</w:t>
-      </w:r>
-      <w:proofErr w:type="spellEnd"/>
-      <w:r>
-        <w:rPr>
-          <w:rFonts w:asciiTheme="majorBidi" w:hAnsiTheme="majorBidi" w:cstheme="majorBidi"/>
-          <w:sz w:val="20"/>
-          <w:szCs w:val="20"/>
-        </w:rPr>
-        <w:t>: représente une référence qui est une personne</w:t>
+      <w:r>
+        <w:rPr>
+          <w:rFonts w:asciiTheme="majorBidi" w:hAnsiTheme="majorBidi" w:cstheme="majorBidi"/>
+          <w:sz w:val="20"/>
+          <w:szCs w:val="20"/>
+        </w:rPr>
+        <w:t>Job: représente un emploi</w:t>
       </w:r>
     </w:p>
     <w:p>
@@ -1755,39 +1566,13 @@
           <w:szCs w:val="20"/>
         </w:rPr>
       </w:pPr>
-      <w:proofErr w:type="spellStart"/>
-      <w:r>
-        <w:rPr>
-          <w:rFonts w:asciiTheme="majorBidi" w:hAnsiTheme="majorBidi" w:cstheme="majorBidi"/>
-          <w:sz w:val="20"/>
-          <w:szCs w:val="20"/>
-        </w:rPr>
-        <w:t>researchLaboratory</w:t>
-      </w:r>
-      <w:proofErr w:type="spellEnd"/>
-      <w:r>
-        <w:rPr>
-          <w:rFonts w:asciiTheme="majorBidi" w:hAnsiTheme="majorBidi" w:cstheme="majorBidi"/>
-          <w:sz w:val="20"/>
-          <w:szCs w:val="20"/>
-        </w:rPr>
-        <w:t xml:space="preserve">: </w:t>
-      </w:r>
-      <w:r>
-        <w:rPr>
-          <w:rFonts w:asciiTheme="majorBidi" w:hAnsiTheme="majorBidi" w:cstheme="majorBidi"/>
-          <w:sz w:val="20"/>
-          <w:szCs w:val="20"/>
-        </w:rPr>
-        <w:t>représente</w:t>
-      </w:r>
-      <w:r>
-        <w:rPr>
-          <w:rFonts w:asciiTheme="majorBidi" w:hAnsiTheme="majorBidi" w:cstheme="majorBidi"/>
-          <w:sz w:val="20"/>
-          <w:szCs w:val="20"/>
-        </w:rPr>
-        <w:t xml:space="preserve"> un laboratoire de recherche</w:t>
+      <w:r>
+        <w:rPr>
+          <w:rFonts w:asciiTheme="majorBidi" w:hAnsiTheme="majorBidi" w:cstheme="majorBidi"/>
+          <w:sz w:val="20"/>
+          <w:szCs w:val="20"/>
+        </w:rPr>
+        <w:t>task: représente une tâche réalisée Durant une expérience professionnelle</w:t>
       </w:r>
     </w:p>
     <w:p>
@@ -1804,55 +1589,29 @@
           <w:szCs w:val="20"/>
         </w:rPr>
       </w:pPr>
-      <w:proofErr w:type="spellStart"/>
-      <w:r>
-        <w:rPr>
-          <w:rFonts w:asciiTheme="majorBidi" w:hAnsiTheme="majorBidi" w:cstheme="majorBidi"/>
-          <w:sz w:val="20"/>
-          <w:szCs w:val="20"/>
-        </w:rPr>
-        <w:t>student</w:t>
-      </w:r>
-      <w:proofErr w:type="spellEnd"/>
-      <w:r>
-        <w:rPr>
-          <w:rFonts w:asciiTheme="majorBidi" w:hAnsiTheme="majorBidi" w:cstheme="majorBidi"/>
-          <w:sz w:val="20"/>
-          <w:szCs w:val="20"/>
-        </w:rPr>
-        <w:t xml:space="preserve">: </w:t>
-      </w:r>
-      <w:r>
-        <w:rPr>
-          <w:rFonts w:asciiTheme="majorBidi" w:hAnsiTheme="majorBidi" w:cstheme="majorBidi"/>
-          <w:sz w:val="20"/>
-          <w:szCs w:val="20"/>
-        </w:rPr>
-        <w:t>représente</w:t>
-      </w:r>
-      <w:r>
-        <w:rPr>
-          <w:rFonts w:asciiTheme="majorBidi" w:hAnsiTheme="majorBidi" w:cstheme="majorBidi"/>
-          <w:sz w:val="20"/>
-          <w:szCs w:val="20"/>
-        </w:rPr>
-        <w:t xml:space="preserve"> un </w:t>
-      </w:r>
-      <w:r>
-        <w:rPr>
-          <w:rFonts w:asciiTheme="majorBidi" w:hAnsiTheme="majorBidi" w:cstheme="majorBidi"/>
-          <w:sz w:val="20"/>
-          <w:szCs w:val="20"/>
-        </w:rPr>
-        <w:t>étudiant</w:t>
-      </w:r>
-      <w:r>
-        <w:rPr>
-          <w:rFonts w:asciiTheme="majorBidi" w:hAnsiTheme="majorBidi" w:cstheme="majorBidi"/>
-          <w:sz w:val="20"/>
-          <w:szCs w:val="20"/>
-        </w:rPr>
-        <w:t xml:space="preserve"> qui et une personne</w:t>
+      <w:r>
+        <w:rPr>
+          <w:rFonts w:asciiTheme="majorBidi" w:hAnsiTheme="majorBidi" w:cstheme="majorBidi"/>
+          <w:sz w:val="20"/>
+          <w:szCs w:val="20"/>
+        </w:rPr>
+        <w:t xml:space="preserve">reference: représente une référence qui est une </w:t>
+      </w:r>
+      <w:r>
+        <w:rPr>
+          <w:rFonts w:asciiTheme="majorBidi" w:hAnsiTheme="majorBidi" w:cstheme="majorBidi"/>
+          <w:sz w:val="20"/>
+          <w:szCs w:val="20"/>
+        </w:rPr>
+        <w:t>personne</w:t>
+      </w:r>
+      <w:r>
+        <w:rPr>
+          <w:rFonts w:asciiTheme="majorBidi" w:hAnsiTheme="majorBidi" w:cstheme="majorBidi"/>
+          <w:sz w:val="20"/>
+          <w:szCs w:val="20"/>
+        </w:rPr>
+        <w:t>. Cette classe hérite de Person.</w:t>
       </w:r>
     </w:p>
     <w:p>
@@ -1869,16 +1628,14 @@
           <w:szCs w:val="20"/>
         </w:rPr>
       </w:pPr>
-      <w:proofErr w:type="spellStart"/>
-      <w:r>
-        <w:rPr>
-          <w:rFonts w:asciiTheme="majorBidi" w:hAnsiTheme="majorBidi" w:cstheme="majorBidi"/>
-          <w:sz w:val="20"/>
-          <w:szCs w:val="20"/>
-        </w:rPr>
-        <w:t>task</w:t>
-      </w:r>
-      <w:proofErr w:type="spellEnd"/>
+      <w:r>
+        <w:rPr>
+          <w:rFonts w:asciiTheme="majorBidi" w:hAnsiTheme="majorBidi" w:cstheme="majorBidi"/>
+          <w:sz w:val="20"/>
+          <w:szCs w:val="20"/>
+        </w:rPr>
+        <w:t>researchLaboratory</w:t>
+      </w:r>
       <w:r>
         <w:rPr>
           <w:rFonts w:asciiTheme="majorBidi" w:hAnsiTheme="majorBidi" w:cstheme="majorBidi"/>
@@ -1901,63 +1658,7 @@
           <w:sz w:val="20"/>
           <w:szCs w:val="20"/>
         </w:rPr>
-        <w:t xml:space="preserve"> une </w:t>
-      </w:r>
-      <w:r>
-        <w:rPr>
-          <w:rFonts w:asciiTheme="majorBidi" w:hAnsiTheme="majorBidi" w:cstheme="majorBidi"/>
-          <w:sz w:val="20"/>
-          <w:szCs w:val="20"/>
-        </w:rPr>
-        <w:t>tâche</w:t>
-      </w:r>
-      <w:r>
-        <w:rPr>
-          <w:rFonts w:asciiTheme="majorBidi" w:hAnsiTheme="majorBidi" w:cstheme="majorBidi"/>
-          <w:sz w:val="20"/>
-          <w:szCs w:val="20"/>
-        </w:rPr>
-        <w:t xml:space="preserve"> </w:t>
-      </w:r>
-      <w:r>
-        <w:rPr>
-          <w:rFonts w:asciiTheme="majorBidi" w:hAnsiTheme="majorBidi" w:cstheme="majorBidi"/>
-          <w:sz w:val="20"/>
-          <w:szCs w:val="20"/>
-        </w:rPr>
-        <w:t>réalisée</w:t>
-      </w:r>
-      <w:r>
-        <w:rPr>
-          <w:rFonts w:asciiTheme="majorBidi" w:hAnsiTheme="majorBidi" w:cstheme="majorBidi"/>
-          <w:sz w:val="20"/>
-          <w:szCs w:val="20"/>
-        </w:rPr>
-        <w:t xml:space="preserve"> Durant une </w:t>
-      </w:r>
-      <w:r>
-        <w:rPr>
-          <w:rFonts w:asciiTheme="majorBidi" w:hAnsiTheme="majorBidi" w:cstheme="majorBidi"/>
-          <w:sz w:val="20"/>
-          <w:szCs w:val="20"/>
-        </w:rPr>
-        <w:t>expérience</w:t>
-      </w:r>
-      <w:r>
-        <w:rPr>
-          <w:rFonts w:asciiTheme="majorBidi" w:hAnsiTheme="majorBidi" w:cstheme="majorBidi"/>
-          <w:sz w:val="20"/>
-          <w:szCs w:val="20"/>
-        </w:rPr>
-        <w:t xml:space="preserve"> </w:t>
-      </w:r>
-      <w:r>
-        <w:rPr>
-          <w:rFonts w:asciiTheme="majorBidi" w:hAnsiTheme="majorBidi" w:cstheme="majorBidi"/>
-          <w:sz w:val="20"/>
-          <w:szCs w:val="20"/>
-        </w:rPr>
-        <w:t>professionnelle</w:t>
+        <w:t xml:space="preserve"> un laboratoire de recherche</w:t>
       </w:r>
     </w:p>
     <w:p>
@@ -1974,16 +1675,14 @@
           <w:szCs w:val="20"/>
         </w:rPr>
       </w:pPr>
-      <w:proofErr w:type="spellStart"/>
-      <w:r>
-        <w:rPr>
-          <w:rFonts w:asciiTheme="majorBidi" w:hAnsiTheme="majorBidi" w:cstheme="majorBidi"/>
-          <w:sz w:val="20"/>
-          <w:szCs w:val="20"/>
-        </w:rPr>
-        <w:t>teacher</w:t>
-      </w:r>
-      <w:proofErr w:type="spellEnd"/>
+      <w:r>
+        <w:rPr>
+          <w:rFonts w:asciiTheme="majorBidi" w:hAnsiTheme="majorBidi" w:cstheme="majorBidi"/>
+          <w:sz w:val="20"/>
+          <w:szCs w:val="20"/>
+        </w:rPr>
+        <w:t>student</w:t>
+      </w:r>
       <w:r>
         <w:rPr>
           <w:rFonts w:asciiTheme="majorBidi" w:hAnsiTheme="majorBidi" w:cstheme="majorBidi"/>
@@ -2006,55 +1705,23 @@
           <w:sz w:val="20"/>
           <w:szCs w:val="20"/>
         </w:rPr>
-        <w:t xml:space="preserve"> </w:t>
-      </w:r>
-      <w:r>
-        <w:rPr>
-          <w:rFonts w:asciiTheme="majorBidi" w:hAnsiTheme="majorBidi" w:cstheme="majorBidi"/>
-          <w:sz w:val="20"/>
-          <w:szCs w:val="20"/>
-        </w:rPr>
-        <w:t>une</w:t>
-      </w:r>
-      <w:r>
-        <w:rPr>
-          <w:rFonts w:asciiTheme="majorBidi" w:hAnsiTheme="majorBidi" w:cstheme="majorBidi"/>
-          <w:sz w:val="20"/>
-          <w:szCs w:val="20"/>
-        </w:rPr>
-        <w:t xml:space="preserve"> enseignante ou </w:t>
-      </w:r>
-      <w:r>
-        <w:rPr>
-          <w:rFonts w:asciiTheme="majorBidi" w:hAnsiTheme="majorBidi" w:cstheme="majorBidi"/>
-          <w:sz w:val="20"/>
-          <w:szCs w:val="20"/>
-        </w:rPr>
-        <w:t>une</w:t>
-      </w:r>
-      <w:r>
-        <w:rPr>
-          <w:rFonts w:asciiTheme="majorBidi" w:hAnsiTheme="majorBidi" w:cstheme="majorBidi"/>
-          <w:sz w:val="20"/>
-          <w:szCs w:val="20"/>
-        </w:rPr>
-        <w:t xml:space="preserve"> </w:t>
-      </w:r>
-      <w:r>
-        <w:rPr>
-          <w:rFonts w:asciiTheme="majorBidi" w:hAnsiTheme="majorBidi" w:cstheme="majorBidi"/>
-          <w:sz w:val="20"/>
-          <w:szCs w:val="20"/>
-        </w:rPr>
-        <w:t>enseignante,</w:t>
-      </w:r>
-      <w:r>
-        <w:rPr>
-          <w:rFonts w:asciiTheme="majorBidi" w:hAnsiTheme="majorBidi" w:cstheme="majorBidi"/>
-          <w:sz w:val="20"/>
-          <w:szCs w:val="20"/>
-        </w:rPr>
-        <w:t xml:space="preserve"> c’est une personne aussi</w:t>
+        <w:t xml:space="preserve"> un </w:t>
+      </w:r>
+      <w:r>
+        <w:rPr>
+          <w:rFonts w:asciiTheme="majorBidi" w:hAnsiTheme="majorBidi" w:cstheme="majorBidi"/>
+          <w:sz w:val="20"/>
+          <w:szCs w:val="20"/>
+        </w:rPr>
+        <w:t>étudiant</w:t>
+      </w:r>
+      <w:r>
+        <w:rPr>
+          <w:rFonts w:asciiTheme="majorBidi" w:hAnsiTheme="majorBidi" w:cstheme="majorBidi"/>
+          <w:sz w:val="20"/>
+          <w:szCs w:val="20"/>
+        </w:rPr>
+        <w:t xml:space="preserve"> qui et une personne</w:t>
       </w:r>
     </w:p>
     <w:p>
@@ -2071,16 +1738,14 @@
           <w:szCs w:val="20"/>
         </w:rPr>
       </w:pPr>
-      <w:proofErr w:type="spellStart"/>
-      <w:r>
-        <w:rPr>
-          <w:rFonts w:asciiTheme="majorBidi" w:hAnsiTheme="majorBidi" w:cstheme="majorBidi"/>
-          <w:sz w:val="20"/>
-          <w:szCs w:val="20"/>
-        </w:rPr>
-        <w:t>technicalCompetence</w:t>
-      </w:r>
-      <w:proofErr w:type="spellEnd"/>
+      <w:r>
+        <w:rPr>
+          <w:rFonts w:asciiTheme="majorBidi" w:hAnsiTheme="majorBidi" w:cstheme="majorBidi"/>
+          <w:sz w:val="20"/>
+          <w:szCs w:val="20"/>
+        </w:rPr>
+        <w:t>teacher</w:t>
+      </w:r>
       <w:r>
         <w:rPr>
           <w:rFonts w:asciiTheme="majorBidi" w:hAnsiTheme="majorBidi" w:cstheme="majorBidi"/>
@@ -2111,6 +1776,22 @@
           <w:sz w:val="20"/>
           <w:szCs w:val="20"/>
         </w:rPr>
+        <w:t>un enseignant</w:t>
+      </w:r>
+      <w:r>
+        <w:rPr>
+          <w:rFonts w:asciiTheme="majorBidi" w:hAnsiTheme="majorBidi" w:cstheme="majorBidi"/>
+          <w:sz w:val="20"/>
+          <w:szCs w:val="20"/>
+        </w:rPr>
+        <w:t xml:space="preserve"> ou </w:t>
+      </w:r>
+      <w:r>
+        <w:rPr>
+          <w:rFonts w:asciiTheme="majorBidi" w:hAnsiTheme="majorBidi" w:cstheme="majorBidi"/>
+          <w:sz w:val="20"/>
+          <w:szCs w:val="20"/>
+        </w:rPr>
         <w:t>une</w:t>
       </w:r>
       <w:r>
@@ -2127,15 +1808,15 @@
           <w:sz w:val="20"/>
           <w:szCs w:val="20"/>
         </w:rPr>
-        <w:t>compétence</w:t>
-      </w:r>
-      <w:r>
-        <w:rPr>
-          <w:rFonts w:asciiTheme="majorBidi" w:hAnsiTheme="majorBidi" w:cstheme="majorBidi"/>
-          <w:sz w:val="20"/>
-          <w:szCs w:val="20"/>
-        </w:rPr>
-        <w:t xml:space="preserve"> technique</w:t>
+        <w:t>enseignante,</w:t>
+      </w:r>
+      <w:r>
+        <w:rPr>
+          <w:rFonts w:asciiTheme="majorBidi" w:hAnsiTheme="majorBidi" w:cstheme="majorBidi"/>
+          <w:sz w:val="20"/>
+          <w:szCs w:val="20"/>
+        </w:rPr>
+        <w:t xml:space="preserve"> c’est une personne aussi</w:t>
       </w:r>
     </w:p>
     <w:p>
@@ -2199,7 +1880,6 @@
           <w:szCs w:val="20"/>
         </w:rPr>
       </w:pPr>
-      <w:proofErr w:type="spellStart"/>
       <w:r>
         <w:rPr>
           <w:rFonts w:asciiTheme="majorBidi" w:hAnsiTheme="majorBidi" w:cstheme="majorBidi"/>
@@ -2208,7 +1888,6 @@
         </w:rPr>
         <w:t>trainingOrganization</w:t>
       </w:r>
-      <w:proofErr w:type="spellEnd"/>
       <w:r>
         <w:rPr>
           <w:rFonts w:asciiTheme="majorBidi" w:hAnsiTheme="majorBidi" w:cstheme="majorBidi"/>
@@ -2248,7 +1927,6 @@
           <w:szCs w:val="20"/>
         </w:rPr>
       </w:pPr>
-      <w:proofErr w:type="spellStart"/>
       <w:r>
         <w:rPr>
           <w:rFonts w:asciiTheme="majorBidi" w:hAnsiTheme="majorBidi" w:cstheme="majorBidi"/>
@@ -2257,7 +1935,6 @@
         </w:rPr>
         <w:t>university</w:t>
       </w:r>
-      <w:proofErr w:type="spellEnd"/>
       <w:r>
         <w:rPr>
           <w:rFonts w:asciiTheme="majorBidi" w:hAnsiTheme="majorBidi" w:cstheme="majorBidi"/>
@@ -2302,68 +1979,38 @@
     <w:p>
       <w:pPr>
         <w:pStyle w:val="Titre3"/>
-        <w:jc w:val="both"/>
-        <w:rPr>
-          <w:rFonts w:asciiTheme="majorBidi" w:hAnsiTheme="majorBidi"/>
-          <w:sz w:val="20"/>
-          <w:szCs w:val="20"/>
-        </w:rPr>
-      </w:pPr>
-      <w:r>
-        <w:rPr>
-          <w:rFonts w:asciiTheme="majorBidi" w:hAnsiTheme="majorBidi"/>
-          <w:sz w:val="20"/>
-          <w:szCs w:val="20"/>
-        </w:rPr>
-        <w:t xml:space="preserve">    </w:t>
-      </w:r>
-      <w:r>
-        <w:rPr>
-          <w:rFonts w:asciiTheme="majorBidi" w:hAnsiTheme="majorBidi"/>
-          <w:sz w:val="20"/>
-          <w:szCs w:val="20"/>
-        </w:rPr>
+      </w:pPr>
+      <w:r>
+        <w:t xml:space="preserve">   </w:t>
+      </w:r>
+      <w:r>
         <w:t>Rôles</w:t>
       </w:r>
       <w:r>
-        <w:rPr>
-          <w:rFonts w:asciiTheme="majorBidi" w:hAnsiTheme="majorBidi"/>
-          <w:sz w:val="20"/>
-          <w:szCs w:val="20"/>
-        </w:rPr>
         <w:t xml:space="preserve"> (</w:t>
       </w:r>
       <w:r>
-        <w:rPr>
-          <w:rFonts w:asciiTheme="majorBidi" w:hAnsiTheme="majorBidi"/>
-          <w:sz w:val="20"/>
-          <w:szCs w:val="20"/>
-        </w:rPr>
         <w:t>Propriétés</w:t>
       </w:r>
       <w:r>
-        <w:rPr>
-          <w:rFonts w:asciiTheme="majorBidi" w:hAnsiTheme="majorBidi"/>
-          <w:sz w:val="20"/>
-          <w:szCs w:val="20"/>
-        </w:rPr>
         <w:t xml:space="preserve"> ou relation)</w:t>
       </w:r>
     </w:p>
     <w:tbl>
       <w:tblPr>
         <w:tblStyle w:val="Grilledutableau"/>
-        <w:tblW w:w="0" w:type="auto"/>
+        <w:tblW w:w="11482" w:type="dxa"/>
+        <w:tblInd w:w="-1026" w:type="dxa"/>
         <w:tblLook w:val="04A0"/>
       </w:tblPr>
       <w:tblGrid>
-        <w:gridCol w:w="4606"/>
-        <w:gridCol w:w="4606"/>
+        <w:gridCol w:w="5387"/>
+        <w:gridCol w:w="6095"/>
       </w:tblGrid>
       <w:tr>
         <w:tc>
           <w:tcPr>
-            <w:tcW w:w="4606" w:type="dxa"/>
+            <w:tcW w:w="5387" w:type="dxa"/>
           </w:tcPr>
           <w:p>
             <w:pPr>
@@ -2385,7 +2032,7 @@
         </w:tc>
         <w:tc>
           <w:tcPr>
-            <w:tcW w:w="4606" w:type="dxa"/>
+            <w:tcW w:w="6095" w:type="dxa"/>
           </w:tcPr>
           <w:p>
             <w:pPr>
@@ -2409,7 +2056,7 @@
       <w:tr>
         <w:tc>
           <w:tcPr>
-            <w:tcW w:w="4606" w:type="dxa"/>
+            <w:tcW w:w="5387" w:type="dxa"/>
           </w:tcPr>
           <w:p>
             <w:pPr>
@@ -2424,7 +2071,6 @@
                 <w:szCs w:val="20"/>
               </w:rPr>
             </w:pPr>
-            <w:proofErr w:type="spellStart"/>
             <w:r>
               <w:rPr>
                 <w:rFonts w:asciiTheme="majorBidi" w:hAnsiTheme="majorBidi" w:cstheme="majorBidi"/>
@@ -2433,7 +2079,32 @@
               </w:rPr>
               <w:t>atUniversity</w:t>
             </w:r>
-            <w:proofErr w:type="spellEnd"/>
+            <w:r>
+              <w:rPr>
+                <w:rFonts w:asciiTheme="majorBidi" w:hAnsiTheme="majorBidi" w:cstheme="majorBidi"/>
+                <w:sz w:val="20"/>
+                <w:szCs w:val="20"/>
+              </w:rPr>
+              <w:t> (diploma</w:t>
+            </w:r>
+            <w:proofErr w:type="gramStart"/>
+            <w:r>
+              <w:rPr>
+                <w:rFonts w:asciiTheme="majorBidi" w:hAnsiTheme="majorBidi" w:cstheme="majorBidi"/>
+                <w:sz w:val="20"/>
+                <w:szCs w:val="20"/>
+              </w:rPr>
+              <w:t>,university</w:t>
+            </w:r>
+            <w:proofErr w:type="gramEnd"/>
+            <w:r>
+              <w:rPr>
+                <w:rFonts w:asciiTheme="majorBidi" w:hAnsiTheme="majorBidi" w:cstheme="majorBidi"/>
+                <w:sz w:val="20"/>
+                <w:szCs w:val="20"/>
+              </w:rPr>
+              <w:t>)</w:t>
+            </w:r>
           </w:p>
           <w:p>
             <w:pPr>
@@ -2449,7 +2120,6 @@
                 <w:szCs w:val="20"/>
               </w:rPr>
             </w:pPr>
-            <w:proofErr w:type="spellStart"/>
             <w:r>
               <w:rPr>
                 <w:rFonts w:asciiTheme="majorBidi" w:hAnsiTheme="majorBidi" w:cstheme="majorBidi"/>
@@ -2458,7 +2128,14 @@
               </w:rPr>
               <w:t>contains</w:t>
             </w:r>
-            <w:proofErr w:type="spellEnd"/>
+            <w:r>
+              <w:rPr>
+                <w:rFonts w:asciiTheme="majorBidi" w:hAnsiTheme="majorBidi" w:cstheme="majorBidi"/>
+                <w:sz w:val="20"/>
+                <w:szCs w:val="20"/>
+              </w:rPr>
+              <w:t> </w:t>
+            </w:r>
           </w:p>
           <w:p>
             <w:pPr>
@@ -2474,7 +2151,6 @@
                 <w:szCs w:val="20"/>
               </w:rPr>
             </w:pPr>
-            <w:proofErr w:type="spellStart"/>
             <w:r>
               <w:rPr>
                 <w:rFonts w:asciiTheme="majorBidi" w:hAnsiTheme="majorBidi" w:cstheme="majorBidi"/>
@@ -2483,7 +2159,30 @@
               </w:rPr>
               <w:t>containsCompetence</w:t>
             </w:r>
-            <w:proofErr w:type="spellEnd"/>
+            <w:r>
+              <w:rPr>
+                <w:rFonts w:asciiTheme="majorBidi" w:hAnsiTheme="majorBidi" w:cstheme="majorBidi"/>
+                <w:sz w:val="20"/>
+                <w:szCs w:val="20"/>
+              </w:rPr>
+              <w:t xml:space="preserve"> (CV, </w:t>
+            </w:r>
+            <w:r>
+              <w:rPr>
+                <w:rFonts w:asciiTheme="majorBidi" w:hAnsiTheme="majorBidi" w:cstheme="majorBidi"/>
+                <w:sz w:val="20"/>
+                <w:szCs w:val="20"/>
+              </w:rPr>
+              <w:t>comptence</w:t>
+            </w:r>
+            <w:r>
+              <w:rPr>
+                <w:rFonts w:asciiTheme="majorBidi" w:hAnsiTheme="majorBidi" w:cstheme="majorBidi"/>
+                <w:sz w:val="20"/>
+                <w:szCs w:val="20"/>
+              </w:rPr>
+              <w:t>)</w:t>
+            </w:r>
           </w:p>
           <w:p>
             <w:pPr>
@@ -2499,7 +2198,6 @@
                 <w:szCs w:val="20"/>
               </w:rPr>
             </w:pPr>
-            <w:proofErr w:type="spellStart"/>
             <w:r>
               <w:rPr>
                 <w:rFonts w:asciiTheme="majorBidi" w:hAnsiTheme="majorBidi" w:cstheme="majorBidi"/>
@@ -2508,7 +2206,14 @@
               </w:rPr>
               <w:t>containsCourse</w:t>
             </w:r>
-            <w:proofErr w:type="spellEnd"/>
+            <w:r>
+              <w:rPr>
+                <w:rFonts w:asciiTheme="majorBidi" w:hAnsiTheme="majorBidi" w:cstheme="majorBidi"/>
+                <w:sz w:val="20"/>
+                <w:szCs w:val="20"/>
+              </w:rPr>
+              <w:t xml:space="preserve"> (CV, course)</w:t>
+            </w:r>
           </w:p>
           <w:p>
             <w:pPr>
@@ -2524,7 +2229,6 @@
                 <w:szCs w:val="20"/>
               </w:rPr>
             </w:pPr>
-            <w:proofErr w:type="spellStart"/>
             <w:r>
               <w:rPr>
                 <w:rFonts w:asciiTheme="majorBidi" w:hAnsiTheme="majorBidi" w:cstheme="majorBidi"/>
@@ -2533,7 +2237,14 @@
               </w:rPr>
               <w:t>containsDiploma</w:t>
             </w:r>
-            <w:proofErr w:type="spellEnd"/>
+            <w:r>
+              <w:rPr>
+                <w:rFonts w:asciiTheme="majorBidi" w:hAnsiTheme="majorBidi" w:cstheme="majorBidi"/>
+                <w:sz w:val="20"/>
+                <w:szCs w:val="20"/>
+              </w:rPr>
+              <w:t xml:space="preserve"> (CV, diploma)</w:t>
+            </w:r>
           </w:p>
           <w:p>
             <w:pPr>
@@ -2549,7 +2260,6 @@
                 <w:szCs w:val="20"/>
               </w:rPr>
             </w:pPr>
-            <w:proofErr w:type="spellStart"/>
             <w:r>
               <w:rPr>
                 <w:rFonts w:asciiTheme="majorBidi" w:hAnsiTheme="majorBidi" w:cstheme="majorBidi"/>
@@ -2558,7 +2268,14 @@
               </w:rPr>
               <w:t>containsExperience</w:t>
             </w:r>
-            <w:proofErr w:type="spellEnd"/>
+            <w:r>
+              <w:rPr>
+                <w:rFonts w:asciiTheme="majorBidi" w:hAnsiTheme="majorBidi" w:cstheme="majorBidi"/>
+                <w:sz w:val="20"/>
+                <w:szCs w:val="20"/>
+              </w:rPr>
+              <w:t xml:space="preserve"> (CV, experience)</w:t>
+            </w:r>
           </w:p>
           <w:p>
             <w:pPr>
@@ -2574,7 +2291,6 @@
                 <w:szCs w:val="20"/>
               </w:rPr>
             </w:pPr>
-            <w:proofErr w:type="spellStart"/>
             <w:r>
               <w:rPr>
                 <w:rFonts w:asciiTheme="majorBidi" w:hAnsiTheme="majorBidi" w:cstheme="majorBidi"/>
@@ -2583,7 +2299,14 @@
               </w:rPr>
               <w:t>containsInterest</w:t>
             </w:r>
-            <w:proofErr w:type="spellEnd"/>
+            <w:r>
+              <w:rPr>
+                <w:rFonts w:asciiTheme="majorBidi" w:hAnsiTheme="majorBidi" w:cstheme="majorBidi"/>
+                <w:sz w:val="20"/>
+                <w:szCs w:val="20"/>
+              </w:rPr>
+              <w:t xml:space="preserve"> (CV, interest)</w:t>
+            </w:r>
           </w:p>
           <w:p>
             <w:pPr>
@@ -2599,7 +2322,6 @@
                 <w:szCs w:val="20"/>
               </w:rPr>
             </w:pPr>
-            <w:proofErr w:type="spellStart"/>
             <w:r>
               <w:rPr>
                 <w:rFonts w:asciiTheme="majorBidi" w:hAnsiTheme="majorBidi" w:cstheme="majorBidi"/>
@@ -2608,7 +2330,14 @@
               </w:rPr>
               <w:t>containsReference</w:t>
             </w:r>
-            <w:proofErr w:type="spellEnd"/>
+            <w:r>
+              <w:rPr>
+                <w:rFonts w:asciiTheme="majorBidi" w:hAnsiTheme="majorBidi" w:cstheme="majorBidi"/>
+                <w:sz w:val="20"/>
+                <w:szCs w:val="20"/>
+              </w:rPr>
+              <w:t xml:space="preserve"> (CV, reference)</w:t>
+            </w:r>
           </w:p>
           <w:p>
             <w:pPr>
@@ -2624,7 +2353,6 @@
                 <w:szCs w:val="20"/>
               </w:rPr>
             </w:pPr>
-            <w:proofErr w:type="spellStart"/>
             <w:r>
               <w:rPr>
                 <w:rFonts w:asciiTheme="majorBidi" w:hAnsiTheme="majorBidi" w:cstheme="majorBidi"/>
@@ -2633,7 +2361,14 @@
               </w:rPr>
               <w:t>containscertification</w:t>
             </w:r>
-            <w:proofErr w:type="spellEnd"/>
+            <w:r>
+              <w:rPr>
+                <w:rFonts w:asciiTheme="majorBidi" w:hAnsiTheme="majorBidi" w:cstheme="majorBidi"/>
+                <w:sz w:val="20"/>
+                <w:szCs w:val="20"/>
+              </w:rPr>
+              <w:t xml:space="preserve"> (CV, certification)</w:t>
+            </w:r>
           </w:p>
           <w:p>
             <w:pPr>
@@ -2649,7 +2384,6 @@
                 <w:szCs w:val="20"/>
               </w:rPr>
             </w:pPr>
-            <w:proofErr w:type="spellStart"/>
             <w:r>
               <w:rPr>
                 <w:rFonts w:asciiTheme="majorBidi" w:hAnsiTheme="majorBidi" w:cstheme="majorBidi"/>
@@ -2658,7 +2392,14 @@
               </w:rPr>
               <w:t>containstraining</w:t>
             </w:r>
-            <w:proofErr w:type="spellEnd"/>
+            <w:r>
+              <w:rPr>
+                <w:rFonts w:asciiTheme="majorBidi" w:hAnsiTheme="majorBidi" w:cstheme="majorBidi"/>
+                <w:sz w:val="20"/>
+                <w:szCs w:val="20"/>
+              </w:rPr>
+              <w:t xml:space="preserve"> (CV, training)</w:t>
+            </w:r>
           </w:p>
           <w:p>
             <w:pPr>
@@ -2674,7 +2415,6 @@
                 <w:szCs w:val="20"/>
               </w:rPr>
             </w:pPr>
-            <w:proofErr w:type="spellStart"/>
             <w:r>
               <w:rPr>
                 <w:rFonts w:asciiTheme="majorBidi" w:hAnsiTheme="majorBidi" w:cstheme="majorBidi"/>
@@ -2683,7 +2423,14 @@
               </w:rPr>
               <w:t>followedBy</w:t>
             </w:r>
-            <w:proofErr w:type="spellEnd"/>
+            <w:r>
+              <w:rPr>
+                <w:rFonts w:asciiTheme="majorBidi" w:hAnsiTheme="majorBidi" w:cstheme="majorBidi"/>
+                <w:sz w:val="20"/>
+                <w:szCs w:val="20"/>
+              </w:rPr>
+              <w:t xml:space="preserve"> (course, student)</w:t>
+            </w:r>
           </w:p>
           <w:p>
             <w:pPr>
@@ -2707,6 +2454,14 @@
               </w:rPr>
               <w:t>hasCV</w:t>
             </w:r>
+            <w:r>
+              <w:rPr>
+                <w:rFonts w:asciiTheme="majorBidi" w:hAnsiTheme="majorBidi" w:cstheme="majorBidi"/>
+                <w:sz w:val="20"/>
+                <w:szCs w:val="20"/>
+              </w:rPr>
+              <w:t xml:space="preserve"> (person, CV)</w:t>
+            </w:r>
           </w:p>
           <w:p>
             <w:pPr>
@@ -2722,16 +2477,22 @@
                 <w:szCs w:val="20"/>
               </w:rPr>
             </w:pPr>
-            <w:proofErr w:type="spellStart"/>
-            <w:r>
-              <w:rPr>
-                <w:rFonts w:asciiTheme="majorBidi" w:hAnsiTheme="majorBidi" w:cstheme="majorBidi"/>
-                <w:sz w:val="20"/>
-                <w:szCs w:val="20"/>
-              </w:rPr>
-              <w:t>hasOccupiedPosition</w:t>
-            </w:r>
-            <w:proofErr w:type="spellEnd"/>
+            <w:r>
+              <w:rPr>
+                <w:rFonts w:asciiTheme="majorBidi" w:hAnsiTheme="majorBidi" w:cstheme="majorBidi"/>
+                <w:sz w:val="20"/>
+                <w:szCs w:val="20"/>
+              </w:rPr>
+              <w:t>hasProject</w:t>
+            </w:r>
+            <w:r>
+              <w:rPr>
+                <w:rFonts w:asciiTheme="majorBidi" w:hAnsiTheme="majorBidi" w:cstheme="majorBidi"/>
+                <w:sz w:val="20"/>
+                <w:szCs w:val="20"/>
+              </w:rPr>
+              <w:t xml:space="preserve"> (course, studyProject)</w:t>
+            </w:r>
           </w:p>
           <w:p>
             <w:pPr>
@@ -2747,16 +2508,39 @@
                 <w:szCs w:val="20"/>
               </w:rPr>
             </w:pPr>
-            <w:proofErr w:type="spellStart"/>
-            <w:r>
-              <w:rPr>
-                <w:rFonts w:asciiTheme="majorBidi" w:hAnsiTheme="majorBidi" w:cstheme="majorBidi"/>
-                <w:sz w:val="20"/>
-                <w:szCs w:val="20"/>
-              </w:rPr>
-              <w:t>hasProject</w:t>
-            </w:r>
-            <w:proofErr w:type="spellEnd"/>
+            <w:r>
+              <w:rPr>
+                <w:rFonts w:asciiTheme="majorBidi" w:hAnsiTheme="majorBidi" w:cstheme="majorBidi"/>
+                <w:sz w:val="20"/>
+                <w:szCs w:val="20"/>
+              </w:rPr>
+              <w:lastRenderedPageBreak/>
+              <w:t>hasmaritalStatus</w:t>
+            </w:r>
+            <w:r>
+              <w:rPr>
+                <w:rFonts w:asciiTheme="majorBidi" w:hAnsiTheme="majorBidi" w:cstheme="majorBidi"/>
+                <w:sz w:val="20"/>
+                <w:szCs w:val="20"/>
+              </w:rPr>
+              <w:t xml:space="preserve"> (</w:t>
+            </w:r>
+            <w:r>
+              <w:rPr>
+                <w:rFonts w:asciiTheme="majorBidi" w:hAnsiTheme="majorBidi" w:cstheme="majorBidi"/>
+                <w:sz w:val="20"/>
+                <w:szCs w:val="20"/>
+              </w:rPr>
+              <w:t>Person,</w:t>
+            </w:r>
+            <w:r>
+              <w:rPr>
+                <w:rFonts w:asciiTheme="majorBidi" w:hAnsiTheme="majorBidi" w:cstheme="majorBidi"/>
+                <w:sz w:val="20"/>
+                <w:szCs w:val="20"/>
+              </w:rPr>
+              <w:t xml:space="preserve"> maritalStatus)</w:t>
+            </w:r>
           </w:p>
           <w:p>
             <w:pPr>
@@ -2772,16 +2556,40 @@
                 <w:szCs w:val="20"/>
               </w:rPr>
             </w:pPr>
-            <w:proofErr w:type="spellStart"/>
-            <w:r>
-              <w:rPr>
-                <w:rFonts w:asciiTheme="majorBidi" w:hAnsiTheme="majorBidi" w:cstheme="majorBidi"/>
-                <w:sz w:val="20"/>
-                <w:szCs w:val="20"/>
-              </w:rPr>
-              <w:t>hasmaritalStatus</w:t>
-            </w:r>
-            <w:proofErr w:type="spellEnd"/>
+            <w:r>
+              <w:rPr>
+                <w:rFonts w:asciiTheme="majorBidi" w:hAnsiTheme="majorBidi" w:cstheme="majorBidi"/>
+                <w:sz w:val="20"/>
+                <w:szCs w:val="20"/>
+              </w:rPr>
+              <w:t>inCompany</w:t>
+            </w:r>
+            <w:r>
+              <w:rPr>
+                <w:rFonts w:asciiTheme="majorBidi" w:hAnsiTheme="majorBidi" w:cstheme="majorBidi"/>
+                <w:sz w:val="20"/>
+                <w:szCs w:val="20"/>
+              </w:rPr>
+              <w:t xml:space="preserve"> (ProfessionalExperience</w:t>
+            </w:r>
+            <w:proofErr w:type="gramStart"/>
+            <w:r>
+              <w:rPr>
+                <w:rFonts w:asciiTheme="majorBidi" w:hAnsiTheme="majorBidi" w:cstheme="majorBidi"/>
+                <w:sz w:val="20"/>
+                <w:szCs w:val="20"/>
+              </w:rPr>
+              <w:t>,company</w:t>
+            </w:r>
+            <w:proofErr w:type="gramEnd"/>
+            <w:r>
+              <w:rPr>
+                <w:rFonts w:asciiTheme="majorBidi" w:hAnsiTheme="majorBidi" w:cstheme="majorBidi"/>
+                <w:sz w:val="20"/>
+                <w:szCs w:val="20"/>
+              </w:rPr>
+              <w:t>)</w:t>
+            </w:r>
           </w:p>
           <w:p>
             <w:pPr>
@@ -2797,16 +2605,14 @@
                 <w:szCs w:val="20"/>
               </w:rPr>
             </w:pPr>
-            <w:proofErr w:type="spellStart"/>
-            <w:r>
-              <w:rPr>
-                <w:rFonts w:asciiTheme="majorBidi" w:hAnsiTheme="majorBidi" w:cstheme="majorBidi"/>
-                <w:sz w:val="20"/>
-                <w:szCs w:val="20"/>
-              </w:rPr>
-              <w:t>inCompany</w:t>
-            </w:r>
-            <w:proofErr w:type="spellEnd"/>
+            <w:r>
+              <w:rPr>
+                <w:rFonts w:asciiTheme="majorBidi" w:hAnsiTheme="majorBidi" w:cstheme="majorBidi"/>
+                <w:sz w:val="20"/>
+                <w:szCs w:val="20"/>
+              </w:rPr>
+              <w:t>inCountry</w:t>
+            </w:r>
           </w:p>
           <w:p>
             <w:pPr>
@@ -2822,17 +2628,48 @@
                 <w:szCs w:val="20"/>
               </w:rPr>
             </w:pPr>
-            <w:proofErr w:type="spellStart"/>
-            <w:r>
-              <w:rPr>
-                <w:rFonts w:asciiTheme="majorBidi" w:hAnsiTheme="majorBidi" w:cstheme="majorBidi"/>
-                <w:sz w:val="20"/>
-                <w:szCs w:val="20"/>
-              </w:rPr>
-              <w:lastRenderedPageBreak/>
-              <w:t>inCountry</w:t>
-            </w:r>
-            <w:proofErr w:type="spellEnd"/>
+            <w:proofErr w:type="gramStart"/>
+            <w:r>
+              <w:rPr>
+                <w:rFonts w:asciiTheme="majorBidi" w:hAnsiTheme="majorBidi" w:cstheme="majorBidi"/>
+                <w:sz w:val="20"/>
+                <w:szCs w:val="20"/>
+              </w:rPr>
+              <w:t>inResearchLaboratory</w:t>
+            </w:r>
+            <w:r>
+              <w:rPr>
+                <w:rFonts w:asciiTheme="majorBidi" w:hAnsiTheme="majorBidi" w:cstheme="majorBidi"/>
+                <w:sz w:val="20"/>
+                <w:szCs w:val="20"/>
+              </w:rPr>
+              <w:t>(</w:t>
+            </w:r>
+            <w:proofErr w:type="gramEnd"/>
+            <w:r>
+              <w:rPr>
+                <w:rFonts w:asciiTheme="majorBidi" w:hAnsiTheme="majorBidi" w:cstheme="majorBidi"/>
+                <w:sz w:val="20"/>
+                <w:szCs w:val="20"/>
+              </w:rPr>
+              <w:t>ProfessionalExperience,</w:t>
+            </w:r>
+            <w:r>
+              <w:rPr>
+                <w:rFonts w:asciiTheme="majorBidi" w:hAnsiTheme="majorBidi" w:cstheme="majorBidi"/>
+                <w:sz w:val="20"/>
+                <w:szCs w:val="20"/>
+              </w:rPr>
+              <w:t xml:space="preserve"> ResearchLaboratory</w:t>
+            </w:r>
+            <w:r>
+              <w:rPr>
+                <w:rFonts w:asciiTheme="majorBidi" w:hAnsiTheme="majorBidi" w:cstheme="majorBidi"/>
+                <w:sz w:val="20"/>
+                <w:szCs w:val="20"/>
+              </w:rPr>
+              <w:t>)</w:t>
+            </w:r>
           </w:p>
           <w:p>
             <w:pPr>
@@ -2848,16 +2685,32 @@
                 <w:szCs w:val="20"/>
               </w:rPr>
             </w:pPr>
-            <w:proofErr w:type="spellStart"/>
-            <w:r>
-              <w:rPr>
-                <w:rFonts w:asciiTheme="majorBidi" w:hAnsiTheme="majorBidi" w:cstheme="majorBidi"/>
-                <w:sz w:val="20"/>
-                <w:szCs w:val="20"/>
-              </w:rPr>
-              <w:t>inResearchLaboratory</w:t>
-            </w:r>
-            <w:proofErr w:type="spellEnd"/>
+            <w:proofErr w:type="gramStart"/>
+            <w:r>
+              <w:rPr>
+                <w:rFonts w:asciiTheme="majorBidi" w:hAnsiTheme="majorBidi" w:cstheme="majorBidi"/>
+                <w:sz w:val="20"/>
+                <w:szCs w:val="20"/>
+              </w:rPr>
+              <w:t>intrainingOrganization</w:t>
+            </w:r>
+            <w:r>
+              <w:rPr>
+                <w:rFonts w:asciiTheme="majorBidi" w:hAnsiTheme="majorBidi" w:cstheme="majorBidi"/>
+                <w:sz w:val="20"/>
+                <w:szCs w:val="20"/>
+              </w:rPr>
+              <w:t>(</w:t>
+            </w:r>
+            <w:proofErr w:type="gramEnd"/>
+            <w:r>
+              <w:rPr>
+                <w:rFonts w:asciiTheme="majorBidi" w:hAnsiTheme="majorBidi" w:cstheme="majorBidi"/>
+                <w:sz w:val="20"/>
+                <w:szCs w:val="20"/>
+              </w:rPr>
+              <w:t>training, trainingOrganization)</w:t>
+            </w:r>
           </w:p>
           <w:p>
             <w:pPr>
@@ -2873,16 +2726,32 @@
                 <w:szCs w:val="20"/>
               </w:rPr>
             </w:pPr>
-            <w:proofErr w:type="spellStart"/>
-            <w:r>
-              <w:rPr>
-                <w:rFonts w:asciiTheme="majorBidi" w:hAnsiTheme="majorBidi" w:cstheme="majorBidi"/>
-                <w:sz w:val="20"/>
-                <w:szCs w:val="20"/>
-              </w:rPr>
-              <w:t>intrainingOrganization</w:t>
-            </w:r>
-            <w:proofErr w:type="spellEnd"/>
+            <w:proofErr w:type="gramStart"/>
+            <w:r>
+              <w:rPr>
+                <w:rFonts w:asciiTheme="majorBidi" w:hAnsiTheme="majorBidi" w:cstheme="majorBidi"/>
+                <w:sz w:val="20"/>
+                <w:szCs w:val="20"/>
+              </w:rPr>
+              <w:t>taskDone</w:t>
+            </w:r>
+            <w:r>
+              <w:rPr>
+                <w:rFonts w:asciiTheme="majorBidi" w:hAnsiTheme="majorBidi" w:cstheme="majorBidi"/>
+                <w:sz w:val="20"/>
+                <w:szCs w:val="20"/>
+              </w:rPr>
+              <w:t>(</w:t>
+            </w:r>
+            <w:proofErr w:type="gramEnd"/>
+            <w:r>
+              <w:rPr>
+                <w:rFonts w:asciiTheme="majorBidi" w:hAnsiTheme="majorBidi" w:cstheme="majorBidi"/>
+                <w:sz w:val="20"/>
+                <w:szCs w:val="20"/>
+              </w:rPr>
+              <w:t>ProfessionalExperience,task)</w:t>
+            </w:r>
           </w:p>
           <w:p>
             <w:pPr>
@@ -2898,72 +2767,57 @@
                 <w:szCs w:val="20"/>
               </w:rPr>
             </w:pPr>
-            <w:proofErr w:type="spellStart"/>
-            <w:r>
-              <w:rPr>
-                <w:rFonts w:asciiTheme="majorBidi" w:hAnsiTheme="majorBidi" w:cstheme="majorBidi"/>
-                <w:sz w:val="20"/>
-                <w:szCs w:val="20"/>
-              </w:rPr>
-              <w:t>studyLevel</w:t>
-            </w:r>
-            <w:proofErr w:type="spellEnd"/>
+            <w:proofErr w:type="gramStart"/>
+            <w:r>
+              <w:rPr>
+                <w:rFonts w:asciiTheme="majorBidi" w:hAnsiTheme="majorBidi" w:cstheme="majorBidi"/>
+                <w:sz w:val="20"/>
+                <w:szCs w:val="20"/>
+              </w:rPr>
+              <w:t>teachedBy</w:t>
+            </w:r>
+            <w:r>
+              <w:rPr>
+                <w:rFonts w:asciiTheme="majorBidi" w:hAnsiTheme="majorBidi" w:cstheme="majorBidi"/>
+                <w:sz w:val="20"/>
+                <w:szCs w:val="20"/>
+              </w:rPr>
+              <w:t>(</w:t>
+            </w:r>
+            <w:proofErr w:type="gramEnd"/>
+            <w:r>
+              <w:rPr>
+                <w:rFonts w:asciiTheme="majorBidi" w:hAnsiTheme="majorBidi" w:cstheme="majorBidi"/>
+                <w:sz w:val="20"/>
+                <w:szCs w:val="20"/>
+              </w:rPr>
+              <w:t>course,teacher)</w:t>
+            </w:r>
+          </w:p>
+          <w:p>
+            <w:r>
+              <w:t>Remarque :</w:t>
+            </w:r>
           </w:p>
           <w:p>
             <w:pPr>
               <w:pStyle w:val="Paragraphedeliste"/>
               <w:numPr>
                 <w:ilvl w:val="0"/>
-                <w:numId w:val="2"/>
+                <w:numId w:val="5"/>
               </w:numPr>
-              <w:jc w:val="both"/>
-              <w:rPr>
-                <w:rFonts w:asciiTheme="majorBidi" w:hAnsiTheme="majorBidi" w:cstheme="majorBidi"/>
-                <w:sz w:val="20"/>
-                <w:szCs w:val="20"/>
-              </w:rPr>
             </w:pPr>
-            <w:proofErr w:type="spellStart"/>
-            <w:r>
-              <w:rPr>
-                <w:rFonts w:asciiTheme="majorBidi" w:hAnsiTheme="majorBidi" w:cstheme="majorBidi"/>
-                <w:sz w:val="20"/>
-                <w:szCs w:val="20"/>
-              </w:rPr>
-              <w:t>taskDone</w:t>
-            </w:r>
-            <w:proofErr w:type="spellEnd"/>
+            <w:r>
+              <w:t xml:space="preserve">Contains a pour domain Cv et elle est héritée par plusieurs sous propriétés définissant chacune son propre </w:t>
+            </w:r>
+            <w:r>
+              <w:t>range.</w:t>
+            </w:r>
           </w:p>
-          <w:p>
-            <w:pPr>
-              <w:pStyle w:val="Paragraphedeliste"/>
-              <w:numPr>
-                <w:ilvl w:val="0"/>
-                <w:numId w:val="2"/>
-              </w:numPr>
-              <w:jc w:val="both"/>
-              <w:rPr>
-                <w:rFonts w:asciiTheme="majorBidi" w:hAnsiTheme="majorBidi" w:cstheme="majorBidi"/>
-                <w:sz w:val="20"/>
-                <w:szCs w:val="20"/>
-              </w:rPr>
-            </w:pPr>
-            <w:proofErr w:type="spellStart"/>
-            <w:r>
-              <w:rPr>
-                <w:rFonts w:asciiTheme="majorBidi" w:hAnsiTheme="majorBidi" w:cstheme="majorBidi"/>
-                <w:sz w:val="20"/>
-                <w:szCs w:val="20"/>
-              </w:rPr>
-              <w:t>teachedBy</w:t>
-            </w:r>
-            <w:proofErr w:type="spellEnd"/>
-          </w:p>
-          <w:p/>
         </w:tc>
         <w:tc>
           <w:tcPr>
-            <w:tcW w:w="4606" w:type="dxa"/>
+            <w:tcW w:w="6095" w:type="dxa"/>
           </w:tcPr>
           <w:p>
             <w:pPr>
@@ -2979,7 +2833,6 @@
                 <w:szCs w:val="20"/>
               </w:rPr>
             </w:pPr>
-            <w:proofErr w:type="spellStart"/>
             <w:r>
               <w:rPr>
                 <w:rFonts w:asciiTheme="majorBidi" w:hAnsiTheme="majorBidi" w:cstheme="majorBidi"/>
@@ -2989,7 +2842,14 @@
               <w:lastRenderedPageBreak/>
               <w:t>endATDate</w:t>
             </w:r>
-            <w:proofErr w:type="spellEnd"/>
+            <w:r>
+              <w:rPr>
+                <w:rFonts w:asciiTheme="majorBidi" w:hAnsiTheme="majorBidi" w:cstheme="majorBidi"/>
+                <w:sz w:val="20"/>
+                <w:szCs w:val="20"/>
+              </w:rPr>
+              <w:t xml:space="preserve"> </w:t>
+            </w:r>
           </w:p>
           <w:p>
             <w:pPr>
@@ -3005,7 +2865,6 @@
                 <w:szCs w:val="20"/>
               </w:rPr>
             </w:pPr>
-            <w:proofErr w:type="spellStart"/>
             <w:r>
               <w:rPr>
                 <w:rFonts w:asciiTheme="majorBidi" w:hAnsiTheme="majorBidi" w:cstheme="majorBidi"/>
@@ -3014,7 +2873,32 @@
               </w:rPr>
               <w:t>hasAdress</w:t>
             </w:r>
-            <w:proofErr w:type="spellEnd"/>
+            <w:r>
+              <w:rPr>
+                <w:rFonts w:asciiTheme="majorBidi" w:hAnsiTheme="majorBidi" w:cstheme="majorBidi"/>
+                <w:sz w:val="20"/>
+                <w:szCs w:val="20"/>
+              </w:rPr>
+              <w:t xml:space="preserve"> (person</w:t>
+            </w:r>
+            <w:proofErr w:type="gramStart"/>
+            <w:r>
+              <w:rPr>
+                <w:rFonts w:asciiTheme="majorBidi" w:hAnsiTheme="majorBidi" w:cstheme="majorBidi"/>
+                <w:sz w:val="20"/>
+                <w:szCs w:val="20"/>
+              </w:rPr>
+              <w:t>,String</w:t>
+            </w:r>
+            <w:proofErr w:type="gramEnd"/>
+            <w:r>
+              <w:rPr>
+                <w:rFonts w:asciiTheme="majorBidi" w:hAnsiTheme="majorBidi" w:cstheme="majorBidi"/>
+                <w:sz w:val="20"/>
+                <w:szCs w:val="20"/>
+              </w:rPr>
+              <w:t>)</w:t>
+            </w:r>
           </w:p>
           <w:p>
             <w:pPr>
@@ -3030,7 +2914,6 @@
                 <w:szCs w:val="20"/>
               </w:rPr>
             </w:pPr>
-            <w:proofErr w:type="spellStart"/>
             <w:r>
               <w:rPr>
                 <w:rFonts w:asciiTheme="majorBidi" w:hAnsiTheme="majorBidi" w:cstheme="majorBidi"/>
@@ -3039,7 +2922,32 @@
               </w:rPr>
               <w:t>hasAge</w:t>
             </w:r>
-            <w:proofErr w:type="spellEnd"/>
+            <w:r>
+              <w:rPr>
+                <w:rFonts w:asciiTheme="majorBidi" w:hAnsiTheme="majorBidi" w:cstheme="majorBidi"/>
+                <w:sz w:val="20"/>
+                <w:szCs w:val="20"/>
+              </w:rPr>
+              <w:t xml:space="preserve">  (person</w:t>
+            </w:r>
+            <w:proofErr w:type="gramStart"/>
+            <w:r>
+              <w:rPr>
+                <w:rFonts w:asciiTheme="majorBidi" w:hAnsiTheme="majorBidi" w:cstheme="majorBidi"/>
+                <w:sz w:val="20"/>
+                <w:szCs w:val="20"/>
+              </w:rPr>
+              <w:t>,integer</w:t>
+            </w:r>
+            <w:proofErr w:type="gramEnd"/>
+            <w:r>
+              <w:rPr>
+                <w:rFonts w:asciiTheme="majorBidi" w:hAnsiTheme="majorBidi" w:cstheme="majorBidi"/>
+                <w:sz w:val="20"/>
+                <w:szCs w:val="20"/>
+              </w:rPr>
+              <w:t>)</w:t>
+            </w:r>
           </w:p>
           <w:p>
             <w:pPr>
@@ -3055,7 +2963,7 @@
                 <w:szCs w:val="20"/>
               </w:rPr>
             </w:pPr>
-            <w:proofErr w:type="spellStart"/>
+            <w:proofErr w:type="gramStart"/>
             <w:r>
               <w:rPr>
                 <w:rFonts w:asciiTheme="majorBidi" w:hAnsiTheme="majorBidi" w:cstheme="majorBidi"/>
@@ -3064,7 +2972,23 @@
               </w:rPr>
               <w:t>hasBirthDate</w:t>
             </w:r>
-            <w:proofErr w:type="spellEnd"/>
+            <w:r>
+              <w:rPr>
+                <w:rFonts w:asciiTheme="majorBidi" w:hAnsiTheme="majorBidi" w:cstheme="majorBidi"/>
+                <w:sz w:val="20"/>
+                <w:szCs w:val="20"/>
+              </w:rPr>
+              <w:t>(</w:t>
+            </w:r>
+            <w:proofErr w:type="gramEnd"/>
+            <w:r>
+              <w:rPr>
+                <w:rFonts w:asciiTheme="majorBidi" w:hAnsiTheme="majorBidi" w:cstheme="majorBidi"/>
+                <w:sz w:val="20"/>
+                <w:szCs w:val="20"/>
+              </w:rPr>
+              <w:t>person,date)</w:t>
+            </w:r>
           </w:p>
           <w:p>
             <w:pPr>
@@ -3080,7 +3004,6 @@
                 <w:szCs w:val="20"/>
               </w:rPr>
             </w:pPr>
-            <w:proofErr w:type="spellStart"/>
             <w:r>
               <w:rPr>
                 <w:rFonts w:asciiTheme="majorBidi" w:hAnsiTheme="majorBidi" w:cstheme="majorBidi"/>
@@ -3089,7 +3012,6 @@
               </w:rPr>
               <w:t>hasDate</w:t>
             </w:r>
-            <w:proofErr w:type="spellEnd"/>
           </w:p>
           <w:p>
             <w:pPr>
@@ -3105,7 +3027,6 @@
                 <w:szCs w:val="20"/>
               </w:rPr>
             </w:pPr>
-            <w:proofErr w:type="spellStart"/>
             <w:r>
               <w:rPr>
                 <w:rFonts w:asciiTheme="majorBidi" w:hAnsiTheme="majorBidi" w:cstheme="majorBidi"/>
@@ -3114,7 +3035,32 @@
               </w:rPr>
               <w:t>hasEmail</w:t>
             </w:r>
-            <w:proofErr w:type="spellEnd"/>
+            <w:r>
+              <w:rPr>
+                <w:rFonts w:asciiTheme="majorBidi" w:hAnsiTheme="majorBidi" w:cstheme="majorBidi"/>
+                <w:sz w:val="20"/>
+                <w:szCs w:val="20"/>
+              </w:rPr>
+              <w:t xml:space="preserve"> (person</w:t>
+            </w:r>
+            <w:proofErr w:type="gramStart"/>
+            <w:r>
+              <w:rPr>
+                <w:rFonts w:asciiTheme="majorBidi" w:hAnsiTheme="majorBidi" w:cstheme="majorBidi"/>
+                <w:sz w:val="20"/>
+                <w:szCs w:val="20"/>
+              </w:rPr>
+              <w:t>,String</w:t>
+            </w:r>
+            <w:proofErr w:type="gramEnd"/>
+            <w:r>
+              <w:rPr>
+                <w:rFonts w:asciiTheme="majorBidi" w:hAnsiTheme="majorBidi" w:cstheme="majorBidi"/>
+                <w:sz w:val="20"/>
+                <w:szCs w:val="20"/>
+              </w:rPr>
+              <w:t>)</w:t>
+            </w:r>
           </w:p>
           <w:p>
             <w:pPr>
@@ -3130,7 +3076,6 @@
                 <w:szCs w:val="20"/>
               </w:rPr>
             </w:pPr>
-            <w:proofErr w:type="spellStart"/>
             <w:r>
               <w:rPr>
                 <w:rFonts w:asciiTheme="majorBidi" w:hAnsiTheme="majorBidi" w:cstheme="majorBidi"/>
@@ -3139,7 +3084,14 @@
               </w:rPr>
               <w:t>hasLabel</w:t>
             </w:r>
-            <w:proofErr w:type="spellEnd"/>
+            <w:r>
+              <w:rPr>
+                <w:rFonts w:asciiTheme="majorBidi" w:hAnsiTheme="majorBidi" w:cstheme="majorBidi"/>
+                <w:sz w:val="20"/>
+                <w:szCs w:val="20"/>
+              </w:rPr>
+              <w:t xml:space="preserve"> </w:t>
+            </w:r>
           </w:p>
           <w:p>
             <w:pPr>
@@ -3155,7 +3107,6 @@
                 <w:szCs w:val="20"/>
               </w:rPr>
             </w:pPr>
-            <w:proofErr w:type="spellStart"/>
             <w:r>
               <w:rPr>
                 <w:rFonts w:asciiTheme="majorBidi" w:hAnsiTheme="majorBidi" w:cstheme="majorBidi"/>
@@ -3164,7 +3115,32 @@
               </w:rPr>
               <w:t>hasLastname</w:t>
             </w:r>
-            <w:proofErr w:type="spellEnd"/>
+            <w:r>
+              <w:rPr>
+                <w:rFonts w:asciiTheme="majorBidi" w:hAnsiTheme="majorBidi" w:cstheme="majorBidi"/>
+                <w:sz w:val="20"/>
+                <w:szCs w:val="20"/>
+              </w:rPr>
+              <w:t xml:space="preserve"> (person</w:t>
+            </w:r>
+            <w:proofErr w:type="gramStart"/>
+            <w:r>
+              <w:rPr>
+                <w:rFonts w:asciiTheme="majorBidi" w:hAnsiTheme="majorBidi" w:cstheme="majorBidi"/>
+                <w:sz w:val="20"/>
+                <w:szCs w:val="20"/>
+              </w:rPr>
+              <w:t>,String</w:t>
+            </w:r>
+            <w:proofErr w:type="gramEnd"/>
+            <w:r>
+              <w:rPr>
+                <w:rFonts w:asciiTheme="majorBidi" w:hAnsiTheme="majorBidi" w:cstheme="majorBidi"/>
+                <w:sz w:val="20"/>
+                <w:szCs w:val="20"/>
+              </w:rPr>
+              <w:t>)</w:t>
+            </w:r>
           </w:p>
           <w:p>
             <w:pPr>
@@ -3180,7 +3156,6 @@
                 <w:szCs w:val="20"/>
               </w:rPr>
             </w:pPr>
-            <w:proofErr w:type="spellStart"/>
             <w:r>
               <w:rPr>
                 <w:rFonts w:asciiTheme="majorBidi" w:hAnsiTheme="majorBidi" w:cstheme="majorBidi"/>
@@ -3189,7 +3164,32 @@
               </w:rPr>
               <w:t>hasMark</w:t>
             </w:r>
-            <w:proofErr w:type="spellEnd"/>
+            <w:r>
+              <w:rPr>
+                <w:rFonts w:asciiTheme="majorBidi" w:hAnsiTheme="majorBidi" w:cstheme="majorBidi"/>
+                <w:sz w:val="20"/>
+                <w:szCs w:val="20"/>
+              </w:rPr>
+              <w:t xml:space="preserve"> (course</w:t>
+            </w:r>
+            <w:proofErr w:type="gramStart"/>
+            <w:r>
+              <w:rPr>
+                <w:rFonts w:asciiTheme="majorBidi" w:hAnsiTheme="majorBidi" w:cstheme="majorBidi"/>
+                <w:sz w:val="20"/>
+                <w:szCs w:val="20"/>
+              </w:rPr>
+              <w:t>,integer</w:t>
+            </w:r>
+            <w:proofErr w:type="gramEnd"/>
+            <w:r>
+              <w:rPr>
+                <w:rFonts w:asciiTheme="majorBidi" w:hAnsiTheme="majorBidi" w:cstheme="majorBidi"/>
+                <w:sz w:val="20"/>
+                <w:szCs w:val="20"/>
+              </w:rPr>
+              <w:t>)</w:t>
+            </w:r>
           </w:p>
           <w:p>
             <w:pPr>
@@ -3205,7 +3205,6 @@
                 <w:szCs w:val="20"/>
               </w:rPr>
             </w:pPr>
-            <w:proofErr w:type="spellStart"/>
             <w:r>
               <w:rPr>
                 <w:rFonts w:asciiTheme="majorBidi" w:hAnsiTheme="majorBidi" w:cstheme="majorBidi"/>
@@ -3214,7 +3213,32 @@
               </w:rPr>
               <w:t>hasName</w:t>
             </w:r>
-            <w:proofErr w:type="spellEnd"/>
+            <w:r>
+              <w:rPr>
+                <w:rFonts w:asciiTheme="majorBidi" w:hAnsiTheme="majorBidi" w:cstheme="majorBidi"/>
+                <w:sz w:val="20"/>
+                <w:szCs w:val="20"/>
+              </w:rPr>
+              <w:t xml:space="preserve"> (person</w:t>
+            </w:r>
+            <w:proofErr w:type="gramStart"/>
+            <w:r>
+              <w:rPr>
+                <w:rFonts w:asciiTheme="majorBidi" w:hAnsiTheme="majorBidi" w:cstheme="majorBidi"/>
+                <w:sz w:val="20"/>
+                <w:szCs w:val="20"/>
+              </w:rPr>
+              <w:t>,String</w:t>
+            </w:r>
+            <w:proofErr w:type="gramEnd"/>
+            <w:r>
+              <w:rPr>
+                <w:rFonts w:asciiTheme="majorBidi" w:hAnsiTheme="majorBidi" w:cstheme="majorBidi"/>
+                <w:sz w:val="20"/>
+                <w:szCs w:val="20"/>
+              </w:rPr>
+              <w:t>)</w:t>
+            </w:r>
           </w:p>
           <w:p>
             <w:pPr>
@@ -3230,7 +3254,6 @@
                 <w:szCs w:val="20"/>
               </w:rPr>
             </w:pPr>
-            <w:proofErr w:type="spellStart"/>
             <w:r>
               <w:rPr>
                 <w:rFonts w:asciiTheme="majorBidi" w:hAnsiTheme="majorBidi" w:cstheme="majorBidi"/>
@@ -3239,7 +3262,6 @@
               </w:rPr>
               <w:t>hasOccupiedPosition</w:t>
             </w:r>
-            <w:proofErr w:type="spellEnd"/>
           </w:p>
           <w:p>
             <w:pPr>
@@ -3255,7 +3277,6 @@
                 <w:szCs w:val="20"/>
               </w:rPr>
             </w:pPr>
-            <w:proofErr w:type="spellStart"/>
             <w:r>
               <w:rPr>
                 <w:rFonts w:asciiTheme="majorBidi" w:hAnsiTheme="majorBidi" w:cstheme="majorBidi"/>
@@ -3264,7 +3285,6 @@
               </w:rPr>
               <w:t>hasPhonenumber</w:t>
             </w:r>
-            <w:proofErr w:type="spellEnd"/>
           </w:p>
           <w:p>
             <w:pPr>
@@ -3280,7 +3300,6 @@
                 <w:szCs w:val="20"/>
               </w:rPr>
             </w:pPr>
-            <w:proofErr w:type="spellStart"/>
             <w:r>
               <w:rPr>
                 <w:rFonts w:asciiTheme="majorBidi" w:hAnsiTheme="majorBidi" w:cstheme="majorBidi"/>
@@ -3289,7 +3308,6 @@
               </w:rPr>
               <w:t>hasSummary</w:t>
             </w:r>
-            <w:proofErr w:type="spellEnd"/>
           </w:p>
           <w:p>
             <w:pPr>
@@ -3305,16 +3323,33 @@
                 <w:szCs w:val="20"/>
               </w:rPr>
             </w:pPr>
-            <w:proofErr w:type="spellStart"/>
-            <w:r>
-              <w:rPr>
-                <w:rFonts w:asciiTheme="majorBidi" w:hAnsiTheme="majorBidi" w:cstheme="majorBidi"/>
-                <w:sz w:val="20"/>
-                <w:szCs w:val="20"/>
-              </w:rPr>
+            <w:proofErr w:type="gramStart"/>
+            <w:r>
+              <w:rPr>
+                <w:rFonts w:asciiTheme="majorBidi" w:hAnsiTheme="majorBidi" w:cstheme="majorBidi"/>
+                <w:sz w:val="20"/>
+                <w:szCs w:val="20"/>
+              </w:rPr>
+              <w:lastRenderedPageBreak/>
               <w:t>hasTitle</w:t>
             </w:r>
-            <w:proofErr w:type="spellEnd"/>
+            <w:r>
+              <w:rPr>
+                <w:rFonts w:asciiTheme="majorBidi" w:hAnsiTheme="majorBidi" w:cstheme="majorBidi"/>
+                <w:sz w:val="20"/>
+                <w:szCs w:val="20"/>
+              </w:rPr>
+              <w:t>(</w:t>
+            </w:r>
+            <w:proofErr w:type="gramEnd"/>
+            <w:r>
+              <w:rPr>
+                <w:rFonts w:asciiTheme="majorBidi" w:hAnsiTheme="majorBidi" w:cstheme="majorBidi"/>
+                <w:sz w:val="20"/>
+                <w:szCs w:val="20"/>
+              </w:rPr>
+              <w:t>cv,String)</w:t>
+            </w:r>
           </w:p>
           <w:p>
             <w:pPr>
@@ -3330,7 +3365,7 @@
                 <w:szCs w:val="20"/>
               </w:rPr>
             </w:pPr>
-            <w:proofErr w:type="spellStart"/>
+            <w:proofErr w:type="gramStart"/>
             <w:r>
               <w:rPr>
                 <w:rFonts w:asciiTheme="majorBidi" w:hAnsiTheme="majorBidi" w:cstheme="majorBidi"/>
@@ -3339,7 +3374,23 @@
               </w:rPr>
               <w:t>hascharateritic</w:t>
             </w:r>
-            <w:proofErr w:type="spellEnd"/>
+            <w:r>
+              <w:rPr>
+                <w:rFonts w:asciiTheme="majorBidi" w:hAnsiTheme="majorBidi" w:cstheme="majorBidi"/>
+                <w:sz w:val="20"/>
+                <w:szCs w:val="20"/>
+              </w:rPr>
+              <w:t>(</w:t>
+            </w:r>
+            <w:proofErr w:type="gramEnd"/>
+            <w:r>
+              <w:rPr>
+                <w:rFonts w:asciiTheme="majorBidi" w:hAnsiTheme="majorBidi" w:cstheme="majorBidi"/>
+                <w:sz w:val="20"/>
+                <w:szCs w:val="20"/>
+              </w:rPr>
+              <w:t>person,String)</w:t>
+            </w:r>
           </w:p>
           <w:p>
             <w:pPr>
@@ -3355,7 +3406,7 @@
                 <w:szCs w:val="20"/>
               </w:rPr>
             </w:pPr>
-            <w:proofErr w:type="spellStart"/>
+            <w:proofErr w:type="gramStart"/>
             <w:r>
               <w:rPr>
                 <w:rFonts w:asciiTheme="majorBidi" w:hAnsiTheme="majorBidi" w:cstheme="majorBidi"/>
@@ -3364,7 +3415,23 @@
               </w:rPr>
               <w:t>haslevel</w:t>
             </w:r>
-            <w:proofErr w:type="spellEnd"/>
+            <w:r>
+              <w:rPr>
+                <w:rFonts w:asciiTheme="majorBidi" w:hAnsiTheme="majorBidi" w:cstheme="majorBidi"/>
+                <w:sz w:val="20"/>
+                <w:szCs w:val="20"/>
+              </w:rPr>
+              <w:t>(</w:t>
+            </w:r>
+            <w:proofErr w:type="gramEnd"/>
+            <w:r>
+              <w:rPr>
+                <w:rFonts w:asciiTheme="majorBidi" w:hAnsiTheme="majorBidi" w:cstheme="majorBidi"/>
+                <w:sz w:val="20"/>
+                <w:szCs w:val="20"/>
+              </w:rPr>
+              <w:t>competence,String)</w:t>
+            </w:r>
           </w:p>
           <w:p>
             <w:pPr>
@@ -3380,17 +3447,73 @@
                 <w:szCs w:val="20"/>
               </w:rPr>
             </w:pPr>
-            <w:proofErr w:type="spellStart"/>
-            <w:r>
-              <w:rPr>
-                <w:rFonts w:asciiTheme="majorBidi" w:hAnsiTheme="majorBidi" w:cstheme="majorBidi"/>
-                <w:sz w:val="20"/>
-                <w:szCs w:val="20"/>
-              </w:rPr>
-              <w:lastRenderedPageBreak/>
+            <w:r>
+              <w:rPr>
+                <w:rFonts w:asciiTheme="majorBidi" w:hAnsiTheme="majorBidi" w:cstheme="majorBidi"/>
+                <w:sz w:val="20"/>
+                <w:szCs w:val="20"/>
+              </w:rPr>
               <w:t>haslicenceDriver</w:t>
             </w:r>
-            <w:proofErr w:type="spellEnd"/>
+            <w:r>
+              <w:rPr>
+                <w:rFonts w:asciiTheme="majorBidi" w:hAnsiTheme="majorBidi" w:cstheme="majorBidi"/>
+                <w:sz w:val="20"/>
+                <w:szCs w:val="20"/>
+              </w:rPr>
+              <w:t xml:space="preserve"> (person</w:t>
+            </w:r>
+            <w:proofErr w:type="gramStart"/>
+            <w:r>
+              <w:rPr>
+                <w:rFonts w:asciiTheme="majorBidi" w:hAnsiTheme="majorBidi" w:cstheme="majorBidi"/>
+                <w:sz w:val="20"/>
+                <w:szCs w:val="20"/>
+              </w:rPr>
+              <w:t>,boolean</w:t>
+            </w:r>
+            <w:proofErr w:type="gramEnd"/>
+            <w:r>
+              <w:rPr>
+                <w:rFonts w:asciiTheme="majorBidi" w:hAnsiTheme="majorBidi" w:cstheme="majorBidi"/>
+                <w:sz w:val="20"/>
+                <w:szCs w:val="20"/>
+              </w:rPr>
+              <w:t>)</w:t>
+            </w:r>
+          </w:p>
+          <w:p>
+            <w:pPr>
+              <w:pStyle w:val="Paragraphedeliste"/>
+              <w:numPr>
+                <w:ilvl w:val="0"/>
+                <w:numId w:val="3"/>
+              </w:numPr>
+              <w:rPr>
+                <w:rFonts w:asciiTheme="majorBidi" w:hAnsiTheme="majorBidi" w:cstheme="majorBidi"/>
+                <w:sz w:val="20"/>
+                <w:szCs w:val="20"/>
+                <w:lang w:val="en-US"/>
+              </w:rPr>
+            </w:pPr>
+            <w:r>
+              <w:rPr>
+                <w:rFonts w:asciiTheme="majorBidi" w:hAnsiTheme="majorBidi" w:cstheme="majorBidi"/>
+                <w:sz w:val="20"/>
+                <w:szCs w:val="20"/>
+                <w:lang w:val="en-US"/>
+              </w:rPr>
+              <w:t>inField</w:t>
+            </w:r>
+            <w:r>
+              <w:rPr>
+                <w:rFonts w:asciiTheme="majorBidi" w:hAnsiTheme="majorBidi" w:cstheme="majorBidi"/>
+                <w:sz w:val="20"/>
+                <w:szCs w:val="20"/>
+                <w:lang w:val="en-US"/>
+              </w:rPr>
+              <w:t>(diploma or professionalExperience or training ,String)</w:t>
+            </w:r>
           </w:p>
           <w:p>
             <w:pPr>
@@ -3406,16 +3529,14 @@
                 <w:szCs w:val="20"/>
               </w:rPr>
             </w:pPr>
-            <w:proofErr w:type="spellStart"/>
-            <w:r>
-              <w:rPr>
-                <w:rFonts w:asciiTheme="majorBidi" w:hAnsiTheme="majorBidi" w:cstheme="majorBidi"/>
-                <w:sz w:val="20"/>
-                <w:szCs w:val="20"/>
-              </w:rPr>
-              <w:t>inField</w:t>
-            </w:r>
-            <w:proofErr w:type="spellEnd"/>
+            <w:r>
+              <w:rPr>
+                <w:rFonts w:asciiTheme="majorBidi" w:hAnsiTheme="majorBidi" w:cstheme="majorBidi"/>
+                <w:sz w:val="20"/>
+                <w:szCs w:val="20"/>
+              </w:rPr>
+              <w:t>startATDate</w:t>
+            </w:r>
           </w:p>
           <w:p>
             <w:pPr>
@@ -3431,46 +3552,149 @@
                 <w:szCs w:val="20"/>
               </w:rPr>
             </w:pPr>
-            <w:proofErr w:type="spellStart"/>
-            <w:r>
-              <w:rPr>
-                <w:rFonts w:asciiTheme="majorBidi" w:hAnsiTheme="majorBidi" w:cstheme="majorBidi"/>
-                <w:sz w:val="20"/>
-                <w:szCs w:val="20"/>
-              </w:rPr>
-              <w:t>startATDate</w:t>
-            </w:r>
-            <w:proofErr w:type="spellEnd"/>
+            <w:proofErr w:type="gramStart"/>
+            <w:r>
+              <w:rPr>
+                <w:rFonts w:asciiTheme="majorBidi" w:hAnsiTheme="majorBidi" w:cstheme="majorBidi"/>
+                <w:sz w:val="20"/>
+                <w:szCs w:val="20"/>
+              </w:rPr>
+              <w:t>studyLevel</w:t>
+            </w:r>
+            <w:r>
+              <w:rPr>
+                <w:rFonts w:asciiTheme="majorBidi" w:hAnsiTheme="majorBidi" w:cstheme="majorBidi"/>
+                <w:sz w:val="20"/>
+                <w:szCs w:val="20"/>
+              </w:rPr>
+              <w:t>(</w:t>
+            </w:r>
+            <w:proofErr w:type="gramEnd"/>
+            <w:r>
+              <w:rPr>
+                <w:rFonts w:asciiTheme="majorBidi" w:hAnsiTheme="majorBidi" w:cstheme="majorBidi"/>
+                <w:sz w:val="20"/>
+                <w:szCs w:val="20"/>
+              </w:rPr>
+              <w:t>diploma, String)</w:t>
+            </w:r>
+          </w:p>
+          <w:p>
+            <w:pPr>
+              <w:ind w:right="-82"/>
+            </w:pPr>
+            <w:proofErr w:type="gramStart"/>
+            <w:r>
+              <w:t>Remarque</w:t>
+            </w:r>
+            <w:r>
+              <w:t>s</w:t>
+            </w:r>
+            <w:proofErr w:type="gramEnd"/>
+            <w:r>
+              <w:t xml:space="preserve"> : </w:t>
+            </w:r>
           </w:p>
           <w:p>
             <w:pPr>
               <w:pStyle w:val="Paragraphedeliste"/>
               <w:numPr>
                 <w:ilvl w:val="0"/>
-                <w:numId w:val="3"/>
+                <w:numId w:val="6"/>
               </w:numPr>
-              <w:jc w:val="both"/>
-              <w:rPr>
-                <w:rFonts w:asciiTheme="majorBidi" w:hAnsiTheme="majorBidi" w:cstheme="majorBidi"/>
-                <w:sz w:val="20"/>
-                <w:szCs w:val="20"/>
-              </w:rPr>
             </w:pPr>
-            <w:proofErr w:type="spellStart"/>
-            <w:r>
-              <w:rPr>
-                <w:rFonts w:asciiTheme="majorBidi" w:hAnsiTheme="majorBidi" w:cstheme="majorBidi"/>
-                <w:sz w:val="20"/>
-                <w:szCs w:val="20"/>
-              </w:rPr>
-              <w:t>studyLevel</w:t>
-            </w:r>
-            <w:proofErr w:type="spellEnd"/>
+            <w:proofErr w:type="gramStart"/>
+            <w:r>
+              <w:t>hasATDat ,satartAt</w:t>
+            </w:r>
+            <w:r>
+              <w:t>Dat,enAtDate</w:t>
+            </w:r>
+            <w:proofErr w:type="gramEnd"/>
+            <w:r>
+              <w:t xml:space="preserve"> non pas de domain</w:t>
+            </w:r>
+            <w:r>
+              <w:t xml:space="preserve">, mais il ont </w:t>
+            </w:r>
+            <w:r>
+              <w:t>un</w:t>
+            </w:r>
+            <w:r>
+              <w:t xml:space="preserve"> range de type date.</w:t>
+            </w:r>
           </w:p>
-          <w:p/>
+          <w:p>
+            <w:pPr>
+              <w:pStyle w:val="Paragraphedeliste"/>
+              <w:numPr>
+                <w:ilvl w:val="0"/>
+                <w:numId w:val="6"/>
+              </w:numPr>
+            </w:pPr>
+            <w:r>
+              <w:t xml:space="preserve">Haslabel </w:t>
+            </w:r>
+            <w:r>
+              <w:t>n’</w:t>
+            </w:r>
+            <w:r>
+              <w:t>a pas de domain</w:t>
+            </w:r>
+            <w:r>
+              <w:t xml:space="preserve"> et son range est de type string</w:t>
+            </w:r>
+          </w:p>
         </w:tc>
       </w:tr>
     </w:tbl>
+    <w:p>
+      <w:pPr>
+        <w:rPr>
+          <w:rFonts w:eastAsiaTheme="majorEastAsia"/>
+          <w:sz w:val="18"/>
+          <w:szCs w:val="18"/>
+        </w:rPr>
+      </w:pPr>
+      <w:r>
+        <w:rPr>
+          <w:rFonts w:eastAsiaTheme="majorEastAsia"/>
+          <w:sz w:val="18"/>
+          <w:szCs w:val="18"/>
+        </w:rPr>
+        <w:lastRenderedPageBreak/>
+        <w:t>*</w:t>
+      </w:r>
+      <w:r>
+        <w:rPr>
+          <w:rFonts w:eastAsiaTheme="majorEastAsia"/>
+          <w:color w:val="808080" w:themeColor="background1" w:themeShade="80"/>
+          <w:sz w:val="18"/>
+          <w:szCs w:val="18"/>
+        </w:rPr>
+        <w:t>propriété (domain</w:t>
+      </w:r>
+      <w:proofErr w:type="gramStart"/>
+      <w:r>
+        <w:rPr>
+          <w:rFonts w:eastAsiaTheme="majorEastAsia"/>
+          <w:color w:val="808080" w:themeColor="background1" w:themeShade="80"/>
+          <w:sz w:val="18"/>
+          <w:szCs w:val="18"/>
+        </w:rPr>
+        <w:t>,range</w:t>
+      </w:r>
+      <w:proofErr w:type="gramEnd"/>
+      <w:r>
+        <w:rPr>
+          <w:rFonts w:eastAsiaTheme="majorEastAsia"/>
+          <w:color w:val="808080" w:themeColor="background1" w:themeShade="80"/>
+          <w:sz w:val="18"/>
+          <w:szCs w:val="18"/>
+        </w:rPr>
+        <w:t>)</w:t>
+      </w:r>
+    </w:p>
     <w:p>
       <w:pPr>
         <w:spacing w:after="0"/>
@@ -3496,13 +3720,12 @@
           <w:szCs w:val="20"/>
           <w:lang w:eastAsia="en-US"/>
         </w:rPr>
-        <w:lastRenderedPageBreak/>
         <w:pict>
           <v:shapetype id="_x0000_t202" coordsize="21600,21600" o:spt="202" path="m,l,21600r21600,l21600,xe">
             <v:stroke joinstyle="miter"/>
             <v:path gradientshapeok="t" o:connecttype="rect"/>
           </v:shapetype>
-          <v:shape id="_x0000_s1026" type="#_x0000_t202" style="position:absolute;left:0;text-align:left;margin-left:242.55pt;margin-top:11.35pt;width:265.6pt;height:255pt;z-index:251661312;mso-position-horizontal-relative:text;mso-position-vertical-relative:text;mso-width-relative:margin;mso-height-relative:margin">
+          <v:shape id="_x0000_s1026" type="#_x0000_t202" style="position:absolute;left:0;text-align:left;margin-left:238.05pt;margin-top:12.7pt;width:265.6pt;height:234.75pt;z-index:251661312;mso-width-relative:margin;mso-height-relative:margin">
             <v:textbox>
               <w:txbxContent>
                 <w:p>
@@ -3524,29 +3747,50 @@
                     <w:rPr>
                       <w:lang w:val="en-US"/>
                     </w:rPr>
-                    <w:t>(Ayoub)</w:t>
+                    <w:t xml:space="preserve"> (</w:t>
+                  </w:r>
+                  <w:r>
+                    <w:rPr>
+                      <w:lang w:val="en-US"/>
+                    </w:rPr>
+                    <w:t>Ayoub)</w:t>
+                  </w:r>
+                </w:p>
+                <w:p>
+                  <w:pPr>
+                    <w:spacing w:after="0"/>
+                    <w:rPr>
+                      <w:lang w:val="en-US"/>
+                    </w:rPr>
+                  </w:pPr>
+                  <w:proofErr w:type="gramStart"/>
+                  <w:r>
+                    <w:rPr>
+                      <w:b/>
+                      <w:bCs/>
+                      <w:lang w:val="en-US"/>
+                    </w:rPr>
+                    <w:t>hasCV</w:t>
+                  </w:r>
+                  <w:r>
+                    <w:rPr>
+                      <w:lang w:val="en-US"/>
+                    </w:rPr>
+                    <w:t>(</w:t>
+                  </w:r>
+                  <w:proofErr w:type="gramEnd"/>
+                  <w:r>
+                    <w:rPr>
+                      <w:lang w:val="en-US"/>
+                    </w:rPr>
+                    <w:t>CV_AYOUB)</w:t>
                   </w:r>
                 </w:p>
                 <w:p>
                   <w:pPr>
                     <w:spacing w:after="0"/>
                   </w:pPr>
-                  <w:r>
-                    <w:rPr>
-                      <w:b/>
-                      <w:bCs/>
-                    </w:rPr>
-                    <w:t>hasCV</w:t>
-                  </w:r>
-                  <w:r>
-                    <w:t>(CV_AYOUB)</w:t>
-                  </w:r>
-                </w:p>
-                <w:p>
-                  <w:pPr>
-                    <w:spacing w:after="0"/>
-                  </w:pPr>
-                  <w:proofErr w:type="spellStart"/>
+                  <w:proofErr w:type="gramStart"/>
                   <w:r>
                     <w:rPr>
                       <w:b/>
@@ -3554,16 +3798,19 @@
                     </w:rPr>
                     <w:t>containsCompetence</w:t>
                   </w:r>
-                  <w:proofErr w:type="spellEnd"/>
                   <w:r>
-                    <w:t>(SEMANTICWEB)</w:t>
+                    <w:t>(</w:t>
+                  </w:r>
+                  <w:proofErr w:type="gramEnd"/>
+                  <w:r>
+                    <w:t>SEMANTICWEB)</w:t>
                   </w:r>
                 </w:p>
                 <w:p>
                   <w:pPr>
                     <w:spacing w:after="0"/>
                   </w:pPr>
-                  <w:proofErr w:type="spellStart"/>
+                  <w:proofErr w:type="gramStart"/>
                   <w:r>
                     <w:rPr>
                       <w:b/>
@@ -3571,32 +3818,19 @@
                     </w:rPr>
                     <w:t>containsExperience</w:t>
                   </w:r>
-                  <w:proofErr w:type="spellEnd"/>
                   <w:r>
                     <w:t>(</w:t>
                   </w:r>
-                  <w:proofErr w:type="spellStart"/>
+                  <w:proofErr w:type="gramEnd"/>
                   <w:r>
-                    <w:t>StageAdministrateurReseau</w:t>
-                  </w:r>
-                  <w:proofErr w:type="spellEnd"/>
-                  <w:r>
-                    <w:t xml:space="preserve">, </w:t>
-                  </w:r>
-                  <w:proofErr w:type="spellStart"/>
-                  <w:r>
-                    <w:t>StageDeveloppeurWEB</w:t>
-                  </w:r>
-                  <w:proofErr w:type="spellEnd"/>
-                  <w:r>
-                    <w:t>)</w:t>
+                    <w:t>StageAdministrateurReseau, StageDeveloppeurWEB)</w:t>
                   </w:r>
                 </w:p>
                 <w:p>
                   <w:pPr>
                     <w:spacing w:after="0"/>
                   </w:pPr>
-                  <w:proofErr w:type="spellStart"/>
+                  <w:proofErr w:type="gramStart"/>
                   <w:r>
                     <w:rPr>
                       <w:b/>
@@ -3604,24 +3838,19 @@
                     </w:rPr>
                     <w:t>containsInterest</w:t>
                   </w:r>
-                  <w:proofErr w:type="spellEnd"/>
                   <w:r>
                     <w:t>(</w:t>
                   </w:r>
-                  <w:proofErr w:type="spellStart"/>
+                  <w:proofErr w:type="gramEnd"/>
                   <w:r>
-                    <w:t>Nouvelles_Technologies</w:t>
-                  </w:r>
-                  <w:proofErr w:type="spellEnd"/>
-                  <w:r>
-                    <w:t>)</w:t>
+                    <w:t>Nouvelles_Technologies)</w:t>
                   </w:r>
                 </w:p>
                 <w:p>
                   <w:pPr>
                     <w:spacing w:after="0"/>
                   </w:pPr>
-                  <w:proofErr w:type="spellStart"/>
+                  <w:proofErr w:type="gramStart"/>
                   <w:r>
                     <w:rPr>
                       <w:b/>
@@ -3629,15 +3858,13 @@
                     </w:rPr>
                     <w:t>containsDiploma</w:t>
                   </w:r>
-                  <w:proofErr w:type="spellEnd"/>
                   <w:r>
-                    <w:t>(MastereWEB)</w:t>
+                    <w:t>(</w:t>
                   </w:r>
-                </w:p>
-                <w:p>
-                  <w:pPr>
-                    <w:spacing w:after="0"/>
-                  </w:pPr>
+                  <w:proofErr w:type="gramEnd"/>
+                  <w:r>
+                    <w:t>MastereWEB)</w:t>
+                  </w:r>
                 </w:p>
                 <w:p>
                   <w:pPr>
@@ -3652,58 +3879,26 @@
                     <w:spacing w:after="0"/>
                   </w:pPr>
                   <w:r>
-                    <w:t xml:space="preserve">Ayoub est une instance de type Person, à un CV "hasCV" CV_AYOUB, Contenant ses informations regroupés par des classes : </w:t>
+                    <w:t>Ayoub est une instance de type Per</w:t>
                   </w:r>
-                  <w:proofErr w:type="spellStart"/>
                   <w:r>
-                    <w:t>containsInterest</w:t>
+                    <w:t>son, à un CV "hasCV" CV_AYOUB, c</w:t>
                   </w:r>
-                  <w:proofErr w:type="spellEnd"/>
                   <w:r>
-                    <w:t xml:space="preserve">, </w:t>
+                    <w:t>ontenant ses informations regroupé</w:t>
                   </w:r>
-                  <w:proofErr w:type="spellStart"/>
                   <w:r>
-                    <w:t>containsCompetence</w:t>
+                    <w:t>e</w:t>
                   </w:r>
-                  <w:proofErr w:type="spellEnd"/>
                   <w:r>
-                    <w:t xml:space="preserve">, </w:t>
+                    <w:t>s par des classes : containsInterest, containsCompetence, containsExperience, et qui sont définies  par des individus (SEMANTICWEB, MastereWEB, ...).</w:t>
                   </w:r>
-                  <w:proofErr w:type="spellStart"/>
-                  <w:r>
-                    <w:t>containsExperience</w:t>
-                  </w:r>
-                  <w:proofErr w:type="spellEnd"/>
-                  <w:r>
-                    <w:t>, et qui sont définies  par des individus (SEMANTICWEB, MastereWEB, ...).</w:t>
-                  </w:r>
-                </w:p>
-                <w:p>
-                  <w:pPr>
-                    <w:spacing w:after="0"/>
-                  </w:pPr>
                 </w:p>
               </w:txbxContent>
             </v:textbox>
           </v:shape>
         </w:pict>
       </w:r>
-    </w:p>
-    <w:p>
-      <w:pPr>
-        <w:spacing w:after="0"/>
-        <w:ind w:firstLine="180"/>
-        <w:jc w:val="both"/>
-        <w:rPr>
-          <w:rFonts w:asciiTheme="majorBidi" w:eastAsiaTheme="majorEastAsia" w:hAnsiTheme="majorBidi" w:cstheme="majorBidi"/>
-          <w:b/>
-          <w:bCs/>
-          <w:color w:val="4F81BD" w:themeColor="accent1"/>
-          <w:sz w:val="20"/>
-          <w:szCs w:val="20"/>
-        </w:rPr>
-      </w:pPr>
       <w:r>
         <w:rPr>
           <w:rFonts w:asciiTheme="majorBidi" w:eastAsiaTheme="majorEastAsia" w:hAnsiTheme="majorBidi" w:cstheme="majorBidi"/>
@@ -4088,16 +4283,16 @@
           <w:szCs w:val="20"/>
         </w:rPr>
       </w:pPr>
-      <w:r>
-        <w:rPr>
-          <w:rFonts w:asciiTheme="majorBidi" w:eastAsiaTheme="majorEastAsia" w:hAnsiTheme="majorBidi" w:cstheme="majorBidi"/>
-          <w:b/>
-          <w:bCs/>
-          <w:color w:val="4F81BD" w:themeColor="accent1"/>
-          <w:sz w:val="20"/>
-          <w:szCs w:val="20"/>
-        </w:rPr>
-        <w:t>les raisonnements produits par le raisonneur intégré à Protège :</w:t>
+    </w:p>
+    <w:p>
+      <w:pPr>
+        <w:pStyle w:val="Titre2"/>
+      </w:pPr>
+      <w:r>
+        <w:t>Les</w:t>
+      </w:r>
+      <w:r>
+        <w:t xml:space="preserve"> raisonnements produits par le raisonneur intégré à Protège :</w:t>
       </w:r>
     </w:p>
     <w:p>
@@ -4117,7 +4312,23 @@
           <w:sz w:val="20"/>
           <w:szCs w:val="20"/>
         </w:rPr>
-        <w:t>- Les propriétés des classe fils, sont aussi des propriétés de la classe mère.</w:t>
+        <w:t>- Les propriétés des classe</w:t>
+      </w:r>
+      <w:r>
+        <w:rPr>
+          <w:rFonts w:asciiTheme="majorBidi" w:hAnsiTheme="majorBidi" w:cstheme="majorBidi"/>
+          <w:sz w:val="20"/>
+          <w:szCs w:val="20"/>
+        </w:rPr>
+        <w:t>s</w:t>
+      </w:r>
+      <w:r>
+        <w:rPr>
+          <w:rFonts w:asciiTheme="majorBidi" w:hAnsiTheme="majorBidi" w:cstheme="majorBidi"/>
+          <w:sz w:val="20"/>
+          <w:szCs w:val="20"/>
+        </w:rPr>
+        <w:t xml:space="preserve"> fils, sont aussi des propriétés de la classe mère.</w:t>
       </w:r>
       <w:r>
         <w:rPr>
@@ -4237,7 +4448,25 @@
           <w:sz w:val="20"/>
           <w:szCs w:val="20"/>
         </w:rPr>
-        <w:t>- Ahmed est un individu de type "Person", mais puisque il suit des cours, le raisonneur propose qu'il est aussi de type "Student".</w:t>
+        <w:t xml:space="preserve">- Ahmed est un individu de type "Person", mais puisque il suit des cours, le raisonneur propose qu'il </w:t>
+      </w:r>
+      <w:proofErr w:type="gramStart"/>
+      <w:r>
+        <w:rPr>
+          <w:rFonts w:asciiTheme="majorBidi" w:hAnsiTheme="majorBidi" w:cstheme="majorBidi"/>
+          <w:sz w:val="20"/>
+          <w:szCs w:val="20"/>
+        </w:rPr>
+        <w:t>est</w:t>
+      </w:r>
+      <w:proofErr w:type="gramEnd"/>
+      <w:r>
+        <w:rPr>
+          <w:rFonts w:asciiTheme="majorBidi" w:hAnsiTheme="majorBidi" w:cstheme="majorBidi"/>
+          <w:sz w:val="20"/>
+          <w:szCs w:val="20"/>
+        </w:rPr>
+        <w:t xml:space="preserve"> aussi de type "Student".</w:t>
       </w:r>
     </w:p>
     <w:p>
@@ -4263,7 +4492,7 @@
               <wp:posOffset>347980</wp:posOffset>
             </wp:positionH>
             <wp:positionV relativeFrom="paragraph">
-              <wp:posOffset>109220</wp:posOffset>
+              <wp:posOffset>38100</wp:posOffset>
             </wp:positionV>
             <wp:extent cx="4800600" cy="554355"/>
             <wp:effectExtent l="38100" t="57150" r="114300" b="93345"/>
@@ -4452,9 +4681,9 @@
     </w:lvl>
   </w:abstractNum>
   <w:abstractNum w:abstractNumId="1">
-    <w:nsid w:val="2EDD1BAA"/>
+    <w:nsid w:val="120F6DAC"/>
     <w:multiLevelType w:val="hybridMultilevel"/>
-    <w:tmpl w:val="E8C69534"/>
+    <w:tmpl w:val="7EBA1A3A"/>
     <w:lvl w:ilvl="0" w:tplc="040C0001">
       <w:start w:val="1"/>
       <w:numFmt w:val="bullet"/>
@@ -4565,9 +4794,9 @@
     </w:lvl>
   </w:abstractNum>
   <w:abstractNum w:abstractNumId="2">
-    <w:nsid w:val="35CB620C"/>
+    <w:nsid w:val="1F9B2CD5"/>
     <w:multiLevelType w:val="hybridMultilevel"/>
-    <w:tmpl w:val="57DE468C"/>
+    <w:tmpl w:val="6840F04A"/>
     <w:lvl w:ilvl="0" w:tplc="040C0001">
       <w:start w:val="1"/>
       <w:numFmt w:val="bullet"/>
@@ -4678,9 +4907,9 @@
     </w:lvl>
   </w:abstractNum>
   <w:abstractNum w:abstractNumId="3">
-    <w:nsid w:val="720615EE"/>
+    <w:nsid w:val="2EDD1BAA"/>
     <w:multiLevelType w:val="hybridMultilevel"/>
-    <w:tmpl w:val="24A29D64"/>
+    <w:tmpl w:val="E8C69534"/>
     <w:lvl w:ilvl="0" w:tplc="040C0001">
       <w:start w:val="1"/>
       <w:numFmt w:val="bullet"/>
@@ -4790,17 +5019,249 @@
       </w:rPr>
     </w:lvl>
   </w:abstractNum>
+  <w:abstractNum w:abstractNumId="4">
+    <w:nsid w:val="35CB620C"/>
+    <w:multiLevelType w:val="hybridMultilevel"/>
+    <w:tmpl w:val="57DE468C"/>
+    <w:lvl w:ilvl="0" w:tplc="040C0001">
+      <w:start w:val="1"/>
+      <w:numFmt w:val="bullet"/>
+      <w:lvlText w:val=""/>
+      <w:lvlJc w:val="left"/>
+      <w:pPr>
+        <w:ind w:left="720" w:hanging="360"/>
+      </w:pPr>
+      <w:rPr>
+        <w:rFonts w:ascii="Symbol" w:hAnsi="Symbol" w:hint="default"/>
+      </w:rPr>
+    </w:lvl>
+    <w:lvl w:ilvl="1" w:tplc="040C0003" w:tentative="1">
+      <w:start w:val="1"/>
+      <w:numFmt w:val="bullet"/>
+      <w:lvlText w:val="o"/>
+      <w:lvlJc w:val="left"/>
+      <w:pPr>
+        <w:ind w:left="1440" w:hanging="360"/>
+      </w:pPr>
+      <w:rPr>
+        <w:rFonts w:ascii="Courier New" w:hAnsi="Courier New" w:cs="Courier New" w:hint="default"/>
+      </w:rPr>
+    </w:lvl>
+    <w:lvl w:ilvl="2" w:tplc="040C0005" w:tentative="1">
+      <w:start w:val="1"/>
+      <w:numFmt w:val="bullet"/>
+      <w:lvlText w:val=""/>
+      <w:lvlJc w:val="left"/>
+      <w:pPr>
+        <w:ind w:left="2160" w:hanging="360"/>
+      </w:pPr>
+      <w:rPr>
+        <w:rFonts w:ascii="Wingdings" w:hAnsi="Wingdings" w:hint="default"/>
+      </w:rPr>
+    </w:lvl>
+    <w:lvl w:ilvl="3" w:tplc="040C0001" w:tentative="1">
+      <w:start w:val="1"/>
+      <w:numFmt w:val="bullet"/>
+      <w:lvlText w:val=""/>
+      <w:lvlJc w:val="left"/>
+      <w:pPr>
+        <w:ind w:left="2880" w:hanging="360"/>
+      </w:pPr>
+      <w:rPr>
+        <w:rFonts w:ascii="Symbol" w:hAnsi="Symbol" w:hint="default"/>
+      </w:rPr>
+    </w:lvl>
+    <w:lvl w:ilvl="4" w:tplc="040C0003" w:tentative="1">
+      <w:start w:val="1"/>
+      <w:numFmt w:val="bullet"/>
+      <w:lvlText w:val="o"/>
+      <w:lvlJc w:val="left"/>
+      <w:pPr>
+        <w:ind w:left="3600" w:hanging="360"/>
+      </w:pPr>
+      <w:rPr>
+        <w:rFonts w:ascii="Courier New" w:hAnsi="Courier New" w:cs="Courier New" w:hint="default"/>
+      </w:rPr>
+    </w:lvl>
+    <w:lvl w:ilvl="5" w:tplc="040C0005" w:tentative="1">
+      <w:start w:val="1"/>
+      <w:numFmt w:val="bullet"/>
+      <w:lvlText w:val=""/>
+      <w:lvlJc w:val="left"/>
+      <w:pPr>
+        <w:ind w:left="4320" w:hanging="360"/>
+      </w:pPr>
+      <w:rPr>
+        <w:rFonts w:ascii="Wingdings" w:hAnsi="Wingdings" w:hint="default"/>
+      </w:rPr>
+    </w:lvl>
+    <w:lvl w:ilvl="6" w:tplc="040C0001" w:tentative="1">
+      <w:start w:val="1"/>
+      <w:numFmt w:val="bullet"/>
+      <w:lvlText w:val=""/>
+      <w:lvlJc w:val="left"/>
+      <w:pPr>
+        <w:ind w:left="5040" w:hanging="360"/>
+      </w:pPr>
+      <w:rPr>
+        <w:rFonts w:ascii="Symbol" w:hAnsi="Symbol" w:hint="default"/>
+      </w:rPr>
+    </w:lvl>
+    <w:lvl w:ilvl="7" w:tplc="040C0003" w:tentative="1">
+      <w:start w:val="1"/>
+      <w:numFmt w:val="bullet"/>
+      <w:lvlText w:val="o"/>
+      <w:lvlJc w:val="left"/>
+      <w:pPr>
+        <w:ind w:left="5760" w:hanging="360"/>
+      </w:pPr>
+      <w:rPr>
+        <w:rFonts w:ascii="Courier New" w:hAnsi="Courier New" w:cs="Courier New" w:hint="default"/>
+      </w:rPr>
+    </w:lvl>
+    <w:lvl w:ilvl="8" w:tplc="040C0005" w:tentative="1">
+      <w:start w:val="1"/>
+      <w:numFmt w:val="bullet"/>
+      <w:lvlText w:val=""/>
+      <w:lvlJc w:val="left"/>
+      <w:pPr>
+        <w:ind w:left="6480" w:hanging="360"/>
+      </w:pPr>
+      <w:rPr>
+        <w:rFonts w:ascii="Wingdings" w:hAnsi="Wingdings" w:hint="default"/>
+      </w:rPr>
+    </w:lvl>
+  </w:abstractNum>
+  <w:abstractNum w:abstractNumId="5">
+    <w:nsid w:val="720615EE"/>
+    <w:multiLevelType w:val="hybridMultilevel"/>
+    <w:tmpl w:val="24A29D64"/>
+    <w:lvl w:ilvl="0" w:tplc="040C0001">
+      <w:start w:val="1"/>
+      <w:numFmt w:val="bullet"/>
+      <w:lvlText w:val=""/>
+      <w:lvlJc w:val="left"/>
+      <w:pPr>
+        <w:ind w:left="720" w:hanging="360"/>
+      </w:pPr>
+      <w:rPr>
+        <w:rFonts w:ascii="Symbol" w:hAnsi="Symbol" w:hint="default"/>
+      </w:rPr>
+    </w:lvl>
+    <w:lvl w:ilvl="1" w:tplc="040C0003" w:tentative="1">
+      <w:start w:val="1"/>
+      <w:numFmt w:val="bullet"/>
+      <w:lvlText w:val="o"/>
+      <w:lvlJc w:val="left"/>
+      <w:pPr>
+        <w:ind w:left="1440" w:hanging="360"/>
+      </w:pPr>
+      <w:rPr>
+        <w:rFonts w:ascii="Courier New" w:hAnsi="Courier New" w:cs="Courier New" w:hint="default"/>
+      </w:rPr>
+    </w:lvl>
+    <w:lvl w:ilvl="2" w:tplc="040C0005" w:tentative="1">
+      <w:start w:val="1"/>
+      <w:numFmt w:val="bullet"/>
+      <w:lvlText w:val=""/>
+      <w:lvlJc w:val="left"/>
+      <w:pPr>
+        <w:ind w:left="2160" w:hanging="360"/>
+      </w:pPr>
+      <w:rPr>
+        <w:rFonts w:ascii="Wingdings" w:hAnsi="Wingdings" w:hint="default"/>
+      </w:rPr>
+    </w:lvl>
+    <w:lvl w:ilvl="3" w:tplc="040C0001" w:tentative="1">
+      <w:start w:val="1"/>
+      <w:numFmt w:val="bullet"/>
+      <w:lvlText w:val=""/>
+      <w:lvlJc w:val="left"/>
+      <w:pPr>
+        <w:ind w:left="2880" w:hanging="360"/>
+      </w:pPr>
+      <w:rPr>
+        <w:rFonts w:ascii="Symbol" w:hAnsi="Symbol" w:hint="default"/>
+      </w:rPr>
+    </w:lvl>
+    <w:lvl w:ilvl="4" w:tplc="040C0003" w:tentative="1">
+      <w:start w:val="1"/>
+      <w:numFmt w:val="bullet"/>
+      <w:lvlText w:val="o"/>
+      <w:lvlJc w:val="left"/>
+      <w:pPr>
+        <w:ind w:left="3600" w:hanging="360"/>
+      </w:pPr>
+      <w:rPr>
+        <w:rFonts w:ascii="Courier New" w:hAnsi="Courier New" w:cs="Courier New" w:hint="default"/>
+      </w:rPr>
+    </w:lvl>
+    <w:lvl w:ilvl="5" w:tplc="040C0005" w:tentative="1">
+      <w:start w:val="1"/>
+      <w:numFmt w:val="bullet"/>
+      <w:lvlText w:val=""/>
+      <w:lvlJc w:val="left"/>
+      <w:pPr>
+        <w:ind w:left="4320" w:hanging="360"/>
+      </w:pPr>
+      <w:rPr>
+        <w:rFonts w:ascii="Wingdings" w:hAnsi="Wingdings" w:hint="default"/>
+      </w:rPr>
+    </w:lvl>
+    <w:lvl w:ilvl="6" w:tplc="040C0001" w:tentative="1">
+      <w:start w:val="1"/>
+      <w:numFmt w:val="bullet"/>
+      <w:lvlText w:val=""/>
+      <w:lvlJc w:val="left"/>
+      <w:pPr>
+        <w:ind w:left="5040" w:hanging="360"/>
+      </w:pPr>
+      <w:rPr>
+        <w:rFonts w:ascii="Symbol" w:hAnsi="Symbol" w:hint="default"/>
+      </w:rPr>
+    </w:lvl>
+    <w:lvl w:ilvl="7" w:tplc="040C0003" w:tentative="1">
+      <w:start w:val="1"/>
+      <w:numFmt w:val="bullet"/>
+      <w:lvlText w:val="o"/>
+      <w:lvlJc w:val="left"/>
+      <w:pPr>
+        <w:ind w:left="5760" w:hanging="360"/>
+      </w:pPr>
+      <w:rPr>
+        <w:rFonts w:ascii="Courier New" w:hAnsi="Courier New" w:cs="Courier New" w:hint="default"/>
+      </w:rPr>
+    </w:lvl>
+    <w:lvl w:ilvl="8" w:tplc="040C0005" w:tentative="1">
+      <w:start w:val="1"/>
+      <w:numFmt w:val="bullet"/>
+      <w:lvlText w:val=""/>
+      <w:lvlJc w:val="left"/>
+      <w:pPr>
+        <w:ind w:left="6480" w:hanging="360"/>
+      </w:pPr>
+      <w:rPr>
+        <w:rFonts w:ascii="Wingdings" w:hAnsi="Wingdings" w:hint="default"/>
+      </w:rPr>
+    </w:lvl>
+  </w:abstractNum>
   <w:num w:numId="1">
-    <w:abstractNumId w:val="2"/>
+    <w:abstractNumId w:val="4"/>
   </w:num>
   <w:num w:numId="2">
-    <w:abstractNumId w:val="1"/>
+    <w:abstractNumId w:val="3"/>
   </w:num>
   <w:num w:numId="3">
     <w:abstractNumId w:val="0"/>
   </w:num>
   <w:num w:numId="4">
-    <w:abstractNumId w:val="3"/>
+    <w:abstractNumId w:val="5"/>
+  </w:num>
+  <w:num w:numId="5">
+    <w:abstractNumId w:val="2"/>
+  </w:num>
+  <w:num w:numId="6">
+    <w:abstractNumId w:val="1"/>
   </w:num>
 </w:numbering>
 </file>

</xml_diff>